<commit_message>
Version 0.0.4 - Clean Code
</commit_message>
<xml_diff>
--- a/docs/Readme.docx
+++ b/docs/Readme.docx
@@ -59,7 +59,7 @@
       <w:hyperlink r:id="rId2">
         <w:r>
           <w:rPr>
-            <w:rStyle w:val="InternetLink"/>
+            <w:rStyle w:val="Hyperlink"/>
             <w:rFonts w:eastAsia="NSimSun" w:cs="Courier New" w:ascii="Courier New" w:hAnsi="Courier New"/>
             <w:color w:val="auto"/>
             <w:kern w:val="2"/>
@@ -100,7 +100,7 @@
       <w:hyperlink r:id="rId3">
         <w:r>
           <w:rPr>
-            <w:rStyle w:val="InternetLink"/>
+            <w:rStyle w:val="Hyperlink"/>
             <w:rFonts w:eastAsia="NSimSun" w:cs="Courier New" w:ascii="Courier New" w:hAnsi="Courier New"/>
             <w:color w:val="auto"/>
             <w:kern w:val="2"/>
@@ -141,7 +141,7 @@
       <w:hyperlink r:id="rId4">
         <w:r>
           <w:rPr>
-            <w:rStyle w:val="InternetLink"/>
+            <w:rStyle w:val="Hyperlink"/>
             <w:rFonts w:eastAsia="NSimSun" w:cs="Courier New" w:ascii="Courier New" w:hAnsi="Courier New"/>
             <w:color w:val="auto"/>
             <w:kern w:val="2"/>
@@ -187,7 +187,7 @@
       </w:pPr>
       <w:r>
         <w:rPr>
-          <w:rStyle w:val="InternetLink"/>
+          <w:rStyle w:val="Hyperlink"/>
           <w:rFonts w:eastAsia="NSimSun" w:cs="Courier New" w:ascii="Courier New" w:hAnsi="Courier New"/>
           <w:color w:val="auto"/>
           <w:kern w:val="2"/>
@@ -282,7 +282,7 @@
       </w:pPr>
       <w:r>
         <w:rPr>
-          <w:rStyle w:val="InternetLink"/>
+          <w:rStyle w:val="Hyperlink"/>
           <w:rFonts w:eastAsia="NSimSun" w:cs="Courier New" w:ascii="Courier New" w:hAnsi="Courier New"/>
           <w:color w:val="auto"/>
           <w:kern w:val="2"/>
@@ -303,7 +303,7 @@
       <w:hyperlink r:id="rId5">
         <w:r>
           <w:rPr>
-            <w:rStyle w:val="InternetLink"/>
+            <w:rStyle w:val="Hyperlink"/>
             <w:rFonts w:eastAsia="NSimSun" w:cs="Courier New" w:ascii="Courier New" w:hAnsi="Courier New"/>
             <w:color w:val="auto"/>
             <w:kern w:val="2"/>
@@ -350,7 +350,7 @@
       <w:hyperlink r:id="rId6">
         <w:r>
           <w:rPr>
-            <w:rStyle w:val="InternetLink"/>
+            <w:rStyle w:val="Hyperlink"/>
             <w:rFonts w:cs="Courier New" w:ascii="Courier New" w:hAnsi="Courier New"/>
             <w:sz w:val="24"/>
             <w:szCs w:val="24"/>
@@ -388,7 +388,7 @@
       <w:hyperlink r:id="rId7">
         <w:r>
           <w:rPr>
-            <w:rStyle w:val="InternetLink"/>
+            <w:rStyle w:val="Hyperlink"/>
             <w:rFonts w:cs="Courier New" w:ascii="Courier New" w:hAnsi="Courier New"/>
             <w:sz w:val="24"/>
             <w:szCs w:val="24"/>
@@ -446,6 +446,7 @@
       <w:pPr>
         <w:pStyle w:val="Normal"/>
         <w:bidi w:val="0"/>
+        <w:spacing w:before="0" w:after="0"/>
         <w:jc w:val="center"/>
         <w:rPr>
           <w:rFonts w:ascii="Courier New" w:hAnsi="Courier New" w:cs="Courier New"/>
@@ -473,41 +474,39 @@
         <w:jc w:val="center"/>
         <w:rPr/>
       </w:pPr>
-      <w:hyperlink r:id="rId9">
-        <w:r>
-          <w:rPr>
-            <w:rStyle w:val="InternetLink"/>
-            <w:rFonts w:cs="Courier New" w:ascii="Courier New" w:hAnsi="Courier New"/>
-            <w:b/>
-            <w:bCs/>
-            <w:sz w:val="28"/>
-            <w:szCs w:val="28"/>
-          </w:rPr>
-          <w:t>https://PersianAntiMalware.ir</w:t>
-        </w:r>
-      </w:hyperlink>
-    </w:p>
-    <w:p>
-      <w:pPr>
-        <w:pStyle w:val="Normal"/>
-        <w:bidi w:val="0"/>
-        <w:jc w:val="center"/>
-        <w:rPr>
-          <w:rFonts w:ascii="Courier New" w:hAnsi="Courier New" w:cs="Courier New"/>
+      <w:r>
+        <w:rPr>
+          <w:rStyle w:val="Hyperlink"/>
+          <w:rFonts w:cs="Courier New" w:ascii="Courier New" w:hAnsi="Courier New"/>
           <w:b/>
           <w:bCs/>
           <w:sz w:val="28"/>
           <w:szCs w:val="28"/>
         </w:rPr>
-      </w:pPr>
-      <w:r>
-        <w:rPr>
-          <w:rFonts w:cs="Courier New" w:ascii="Courier New" w:hAnsi="Courier New"/>
+        <w:t>https://PersianAntiMalware.ir</w:t>
+      </w:r>
+    </w:p>
+    <w:p>
+      <w:pPr>
+        <w:pStyle w:val="Normal"/>
+        <w:bidi w:val="0"/>
+        <w:jc w:val="center"/>
+        <w:rPr>
+          <w:rFonts w:ascii="Courier New" w:hAnsi="Courier New" w:cs="Courier New"/>
           <w:b/>
           <w:bCs/>
           <w:sz w:val="28"/>
           <w:szCs w:val="28"/>
         </w:rPr>
+      </w:pPr>
+      <w:r>
+        <w:rPr>
+          <w:rFonts w:cs="Courier New" w:ascii="Courier New" w:hAnsi="Courier New"/>
+          <w:b/>
+          <w:bCs/>
+          <w:sz w:val="28"/>
+          <w:szCs w:val="28"/>
+        </w:rPr>
       </w:r>
     </w:p>
     <w:p>
@@ -1091,10 +1090,10 @@
           <w:szCs w:val="24"/>
         </w:rPr>
       </w:pPr>
-      <w:hyperlink r:id="rId10">
+      <w:hyperlink r:id="rId8">
         <w:r>
           <w:rPr>
-            <w:rStyle w:val="InternetLink"/>
+            <w:rStyle w:val="Hyperlink"/>
             <w:rFonts w:cs="Courier New" w:ascii="Courier New" w:hAnsi="Courier New"/>
             <w:b w:val="false"/>
             <w:bCs w:val="false"/>
@@ -1104,18 +1103,16 @@
           <w:t>https://VirusTotal.com</w:t>
         </w:r>
       </w:hyperlink>
-      <w:hyperlink r:id="rId11">
-        <w:r>
-          <w:rPr>
-            <w:rFonts w:cs="Courier New" w:ascii="Courier New" w:hAnsi="Courier New"/>
-            <w:b w:val="false"/>
-            <w:bCs w:val="false"/>
-            <w:sz w:val="24"/>
-            <w:szCs w:val="24"/>
-          </w:rPr>
-          <w:t xml:space="preserve"> (Google)</w:t>
-        </w:r>
-      </w:hyperlink>
+      <w:r>
+        <w:rPr>
+          <w:rFonts w:cs="Courier New" w:ascii="Courier New" w:hAnsi="Courier New"/>
+          <w:b w:val="false"/>
+          <w:bCs w:val="false"/>
+          <w:sz w:val="24"/>
+          <w:szCs w:val="24"/>
+        </w:rPr>
+        <w:t xml:space="preserve"> (Google)</w:t>
+      </w:r>
     </w:p>
     <w:p>
       <w:pPr>
@@ -1633,17 +1630,15 @@
         <w:jc w:val="left"/>
         <w:rPr/>
       </w:pPr>
-      <w:hyperlink r:id="rId13">
-        <w:r>
-          <w:rPr>
-            <w:rStyle w:val="InternetLink"/>
-            <w:rFonts w:cs="Courier New" w:ascii="Courier New" w:hAnsi="Courier New"/>
-            <w:sz w:val="24"/>
-            <w:szCs w:val="24"/>
-          </w:rPr>
-          <w:t>https://en.wikipedia.org/wiki/Portable_Executable</w:t>
-        </w:r>
-      </w:hyperlink>
+      <w:r>
+        <w:rPr>
+          <w:rStyle w:val="Hyperlink"/>
+          <w:rFonts w:cs="Courier New" w:ascii="Courier New" w:hAnsi="Courier New"/>
+          <w:sz w:val="24"/>
+          <w:szCs w:val="24"/>
+        </w:rPr>
+        <w:t>https://en.wikipedia.org/wiki/Portable_Executable</w:t>
+      </w:r>
     </w:p>
     <w:p>
       <w:pPr>
@@ -1714,17 +1709,34 @@
         <w:jc w:val="left"/>
         <w:rPr/>
       </w:pPr>
-      <w:hyperlink r:id="rId15">
-        <w:r>
-          <w:rPr>
-            <w:rStyle w:val="InternetLink"/>
-            <w:rFonts w:cs="Courier New" w:ascii="Courier New" w:hAnsi="Courier New"/>
-            <w:sz w:val="24"/>
-            <w:szCs w:val="24"/>
-          </w:rPr>
-          <w:t>https://en.wikipedia.org/wiki/List_of_file_signatures</w:t>
-        </w:r>
-      </w:hyperlink>
+      <w:r>
+        <w:rPr>
+          <w:rStyle w:val="Hyperlink"/>
+          <w:rFonts w:cs="Courier New" w:ascii="Courier New" w:hAnsi="Courier New"/>
+          <w:sz w:val="24"/>
+          <w:szCs w:val="24"/>
+        </w:rPr>
+        <w:t>https://en.wikipedia.org/wiki/List_of_file_signatures</w:t>
+      </w:r>
+    </w:p>
+    <w:p>
+      <w:pPr>
+        <w:pStyle w:val="Normal"/>
+        <w:bidi w:val="0"/>
+        <w:jc w:val="left"/>
+        <w:rPr>
+          <w:rFonts w:ascii="Courier New" w:hAnsi="Courier New" w:cs="Courier New"/>
+          <w:sz w:val="24"/>
+          <w:szCs w:val="24"/>
+        </w:rPr>
+      </w:pPr>
+      <w:r>
+        <w:rPr>
+          <w:rFonts w:cs="Courier New" w:ascii="Courier New" w:hAnsi="Courier New"/>
+          <w:sz w:val="24"/>
+          <w:szCs w:val="24"/>
+        </w:rPr>
+      </w:r>
     </w:p>
     <w:p>
       <w:pPr>
@@ -1752,6 +1764,1457 @@
       <w:pPr>
         <w:pStyle w:val="Normal"/>
         <w:bidi w:val="0"/>
+        <w:jc w:val="center"/>
+        <w:rPr>
+          <w:rFonts w:ascii="Courier New" w:hAnsi="Courier New" w:cs="Courier New"/>
+          <w:b/>
+          <w:bCs/>
+          <w:sz w:val="40"/>
+          <w:szCs w:val="40"/>
+        </w:rPr>
+      </w:pPr>
+      <w:r>
+        <w:rPr>
+          <w:rFonts w:cs="Courier New" w:ascii="Courier New" w:hAnsi="Courier New"/>
+          <w:b/>
+          <w:bCs/>
+          <w:sz w:val="40"/>
+          <w:szCs w:val="40"/>
+        </w:rPr>
+        <w:t>Forensic / Malware Analysis</w:t>
+      </w:r>
+    </w:p>
+    <w:p>
+      <w:pPr>
+        <w:pStyle w:val="Normal"/>
+        <w:bidi w:val="0"/>
+        <w:jc w:val="left"/>
+        <w:rPr>
+          <w:rFonts w:ascii="Courier New" w:hAnsi="Courier New" w:cs="Courier New"/>
+          <w:sz w:val="24"/>
+          <w:szCs w:val="24"/>
+        </w:rPr>
+      </w:pPr>
+      <w:r>
+        <w:rPr>
+          <w:rFonts w:cs="Courier New" w:ascii="Courier New" w:hAnsi="Courier New"/>
+          <w:sz w:val="24"/>
+          <w:szCs w:val="24"/>
+        </w:rPr>
+      </w:r>
+    </w:p>
+    <w:p>
+      <w:pPr>
+        <w:pStyle w:val="Normal"/>
+        <w:bidi w:val="0"/>
+        <w:jc w:val="left"/>
+        <w:rPr>
+          <w:rFonts w:ascii="Courier New" w:hAnsi="Courier New" w:cs="Courier New"/>
+          <w:b/>
+          <w:bCs/>
+          <w:sz w:val="24"/>
+          <w:szCs w:val="24"/>
+        </w:rPr>
+      </w:pPr>
+      <w:r>
+        <w:rPr>
+          <w:rFonts w:cs="Courier New" w:ascii="Courier New" w:hAnsi="Courier New"/>
+          <w:b/>
+          <w:bCs/>
+          <w:sz w:val="24"/>
+          <w:szCs w:val="24"/>
+        </w:rPr>
+        <w:t>Static</w:t>
+      </w:r>
+    </w:p>
+    <w:p>
+      <w:pPr>
+        <w:pStyle w:val="Normal"/>
+        <w:bidi w:val="0"/>
+        <w:jc w:val="left"/>
+        <w:rPr>
+          <w:rFonts w:ascii="Courier New" w:hAnsi="Courier New" w:cs="Courier New"/>
+          <w:sz w:val="24"/>
+          <w:szCs w:val="24"/>
+        </w:rPr>
+      </w:pPr>
+      <w:r>
+        <w:rPr>
+          <w:rFonts w:cs="Courier New" w:ascii="Courier New" w:hAnsi="Courier New"/>
+          <w:sz w:val="24"/>
+          <w:szCs w:val="24"/>
+        </w:rPr>
+      </w:r>
+    </w:p>
+    <w:p>
+      <w:pPr>
+        <w:pStyle w:val="Normal"/>
+        <w:bidi w:val="0"/>
+        <w:jc w:val="left"/>
+        <w:rPr>
+          <w:rFonts w:ascii="Courier New" w:hAnsi="Courier New" w:cs="Courier New"/>
+          <w:sz w:val="24"/>
+          <w:szCs w:val="24"/>
+        </w:rPr>
+      </w:pPr>
+      <w:r>
+        <w:rPr>
+          <w:rFonts w:cs="Courier New" w:ascii="Courier New" w:hAnsi="Courier New"/>
+          <w:sz w:val="24"/>
+          <w:szCs w:val="24"/>
+        </w:rPr>
+        <w:tab/>
+      </w:r>
+      <w:r>
+        <w:rPr>
+          <w:rFonts w:cs="Courier New" w:ascii="Courier New" w:hAnsi="Courier New"/>
+          <w:b/>
+          <w:bCs/>
+          <w:sz w:val="24"/>
+          <w:szCs w:val="24"/>
+        </w:rPr>
+        <w:t>Offline</w:t>
+      </w:r>
+    </w:p>
+    <w:p>
+      <w:pPr>
+        <w:pStyle w:val="Normal"/>
+        <w:bidi w:val="0"/>
+        <w:jc w:val="left"/>
+        <w:rPr>
+          <w:rFonts w:ascii="Courier New" w:hAnsi="Courier New" w:cs="Courier New"/>
+          <w:sz w:val="24"/>
+          <w:szCs w:val="24"/>
+        </w:rPr>
+      </w:pPr>
+      <w:r>
+        <w:rPr>
+          <w:rFonts w:cs="Courier New" w:ascii="Courier New" w:hAnsi="Courier New"/>
+          <w:sz w:val="24"/>
+          <w:szCs w:val="24"/>
+        </w:rPr>
+        <w:tab/>
+        <w:t>Real Time</w:t>
+      </w:r>
+    </w:p>
+    <w:p>
+      <w:pPr>
+        <w:pStyle w:val="Normal"/>
+        <w:bidi w:val="0"/>
+        <w:jc w:val="left"/>
+        <w:rPr>
+          <w:rFonts w:ascii="Courier New" w:hAnsi="Courier New" w:cs="Courier New"/>
+          <w:sz w:val="24"/>
+          <w:szCs w:val="24"/>
+        </w:rPr>
+      </w:pPr>
+      <w:r>
+        <w:rPr>
+          <w:rFonts w:cs="Courier New" w:ascii="Courier New" w:hAnsi="Courier New"/>
+          <w:sz w:val="24"/>
+          <w:szCs w:val="24"/>
+        </w:rPr>
+      </w:r>
+    </w:p>
+    <w:p>
+      <w:pPr>
+        <w:pStyle w:val="Normal"/>
+        <w:bidi w:val="0"/>
+        <w:jc w:val="left"/>
+        <w:rPr>
+          <w:rFonts w:ascii="Courier New" w:hAnsi="Courier New" w:cs="Courier New"/>
+          <w:b/>
+          <w:bCs/>
+          <w:color w:val="C9211E"/>
+          <w:sz w:val="24"/>
+          <w:szCs w:val="24"/>
+        </w:rPr>
+      </w:pPr>
+      <w:r>
+        <w:rPr>
+          <w:rFonts w:cs="Courier New" w:ascii="Courier New" w:hAnsi="Courier New"/>
+          <w:b/>
+          <w:bCs/>
+          <w:color w:val="C9211E"/>
+          <w:sz w:val="24"/>
+          <w:szCs w:val="24"/>
+        </w:rPr>
+        <w:t>Dynamic</w:t>
+      </w:r>
+    </w:p>
+    <w:p>
+      <w:pPr>
+        <w:pStyle w:val="Normal"/>
+        <w:bidi w:val="0"/>
+        <w:jc w:val="left"/>
+        <w:rPr>
+          <w:rFonts w:ascii="Courier New" w:hAnsi="Courier New" w:cs="Courier New"/>
+          <w:sz w:val="24"/>
+          <w:szCs w:val="24"/>
+        </w:rPr>
+      </w:pPr>
+      <w:r>
+        <w:rPr>
+          <w:rFonts w:cs="Courier New" w:ascii="Courier New" w:hAnsi="Courier New"/>
+          <w:sz w:val="24"/>
+          <w:szCs w:val="24"/>
+        </w:rPr>
+      </w:r>
+    </w:p>
+    <w:p>
+      <w:pPr>
+        <w:pStyle w:val="Normal"/>
+        <w:bidi w:val="0"/>
+        <w:jc w:val="left"/>
+        <w:rPr>
+          <w:rFonts w:ascii="Courier New" w:hAnsi="Courier New" w:cs="Courier New"/>
+          <w:sz w:val="24"/>
+          <w:szCs w:val="24"/>
+        </w:rPr>
+      </w:pPr>
+      <w:r>
+        <w:rPr>
+          <w:rFonts w:cs="Courier New" w:ascii="Courier New" w:hAnsi="Courier New"/>
+          <w:sz w:val="24"/>
+          <w:szCs w:val="24"/>
+        </w:rPr>
+        <w:tab/>
+        <w:t>Offline</w:t>
+      </w:r>
+    </w:p>
+    <w:p>
+      <w:pPr>
+        <w:pStyle w:val="Normal"/>
+        <w:bidi w:val="0"/>
+        <w:jc w:val="left"/>
+        <w:rPr>
+          <w:rFonts w:ascii="Courier New" w:hAnsi="Courier New" w:cs="Courier New"/>
+          <w:sz w:val="24"/>
+          <w:szCs w:val="24"/>
+        </w:rPr>
+      </w:pPr>
+      <w:r>
+        <w:rPr>
+          <w:rFonts w:cs="Courier New" w:ascii="Courier New" w:hAnsi="Courier New"/>
+          <w:sz w:val="24"/>
+          <w:szCs w:val="24"/>
+        </w:rPr>
+        <w:tab/>
+      </w:r>
+      <w:r>
+        <w:rPr>
+          <w:rFonts w:cs="Courier New" w:ascii="Courier New" w:hAnsi="Courier New"/>
+          <w:b/>
+          <w:bCs/>
+          <w:color w:val="C9211E"/>
+          <w:sz w:val="24"/>
+          <w:szCs w:val="24"/>
+        </w:rPr>
+        <w:t>Real Time</w:t>
+      </w:r>
+    </w:p>
+    <w:p>
+      <w:pPr>
+        <w:pStyle w:val="Normal"/>
+        <w:bidi w:val="0"/>
+        <w:jc w:val="left"/>
+        <w:rPr>
+          <w:rFonts w:ascii="Courier New" w:hAnsi="Courier New" w:cs="Courier New"/>
+          <w:sz w:val="24"/>
+          <w:szCs w:val="24"/>
+        </w:rPr>
+      </w:pPr>
+      <w:r>
+        <w:rPr>
+          <w:rFonts w:cs="Courier New" w:ascii="Courier New" w:hAnsi="Courier New"/>
+          <w:sz w:val="24"/>
+          <w:szCs w:val="24"/>
+        </w:rPr>
+      </w:r>
+    </w:p>
+    <w:p>
+      <w:pPr>
+        <w:pStyle w:val="Normal"/>
+        <w:bidi w:val="0"/>
+        <w:jc w:val="left"/>
+        <w:rPr>
+          <w:rFonts w:ascii="Courier New" w:hAnsi="Courier New" w:cs="Courier New"/>
+          <w:sz w:val="24"/>
+          <w:szCs w:val="24"/>
+        </w:rPr>
+      </w:pPr>
+      <w:r>
+        <w:rPr>
+          <w:rFonts w:cs="Courier New" w:ascii="Courier New" w:hAnsi="Courier New"/>
+          <w:sz w:val="24"/>
+          <w:szCs w:val="24"/>
+        </w:rPr>
+        <w:t>- REMnux: A Linux Toolkit for Malware Analysis</w:t>
+      </w:r>
+    </w:p>
+    <w:p>
+      <w:pPr>
+        <w:pStyle w:val="Normal"/>
+        <w:bidi w:val="0"/>
+        <w:jc w:val="left"/>
+        <w:rPr>
+          <w:rFonts w:ascii="Courier New" w:hAnsi="Courier New" w:cs="Courier New"/>
+          <w:sz w:val="24"/>
+          <w:szCs w:val="24"/>
+        </w:rPr>
+      </w:pPr>
+      <w:r>
+        <w:rPr>
+          <w:rFonts w:cs="Courier New" w:ascii="Courier New" w:hAnsi="Courier New"/>
+          <w:sz w:val="24"/>
+          <w:szCs w:val="24"/>
+        </w:rPr>
+        <w:t>https://remnux.org/</w:t>
+      </w:r>
+    </w:p>
+    <w:p>
+      <w:pPr>
+        <w:pStyle w:val="Normal"/>
+        <w:bidi w:val="0"/>
+        <w:jc w:val="left"/>
+        <w:rPr>
+          <w:rFonts w:ascii="Courier New" w:hAnsi="Courier New" w:cs="Courier New"/>
+          <w:sz w:val="24"/>
+          <w:szCs w:val="24"/>
+        </w:rPr>
+      </w:pPr>
+      <w:r>
+        <w:rPr>
+          <w:rFonts w:cs="Courier New" w:ascii="Courier New" w:hAnsi="Courier New"/>
+          <w:sz w:val="24"/>
+          <w:szCs w:val="24"/>
+        </w:rPr>
+      </w:r>
+    </w:p>
+    <w:p>
+      <w:pPr>
+        <w:pStyle w:val="Normal"/>
+        <w:bidi w:val="0"/>
+        <w:jc w:val="left"/>
+        <w:rPr>
+          <w:rFonts w:ascii="Courier New" w:hAnsi="Courier New" w:cs="Courier New"/>
+          <w:sz w:val="24"/>
+          <w:szCs w:val="24"/>
+        </w:rPr>
+      </w:pPr>
+      <w:r>
+        <w:rPr>
+          <w:rFonts w:cs="Courier New" w:ascii="Courier New" w:hAnsi="Courier New"/>
+          <w:sz w:val="24"/>
+          <w:szCs w:val="24"/>
+        </w:rPr>
+        <w:t>- HxD:</w:t>
+      </w:r>
+    </w:p>
+    <w:p>
+      <w:pPr>
+        <w:pStyle w:val="Normal"/>
+        <w:bidi w:val="0"/>
+        <w:jc w:val="left"/>
+        <w:rPr>
+          <w:rFonts w:ascii="Courier New" w:hAnsi="Courier New" w:cs="Courier New"/>
+          <w:sz w:val="24"/>
+          <w:szCs w:val="24"/>
+        </w:rPr>
+      </w:pPr>
+      <w:r>
+        <w:rPr>
+          <w:rFonts w:cs="Courier New" w:ascii="Courier New" w:hAnsi="Courier New"/>
+          <w:sz w:val="24"/>
+          <w:szCs w:val="24"/>
+        </w:rPr>
+        <w:t>https://mh-nexus.de/en/hxd</w:t>
+      </w:r>
+    </w:p>
+    <w:p>
+      <w:pPr>
+        <w:pStyle w:val="Normal"/>
+        <w:bidi w:val="0"/>
+        <w:jc w:val="left"/>
+        <w:rPr>
+          <w:rFonts w:ascii="Courier New" w:hAnsi="Courier New" w:cs="Courier New"/>
+          <w:sz w:val="24"/>
+          <w:szCs w:val="24"/>
+        </w:rPr>
+      </w:pPr>
+      <w:r>
+        <w:rPr>
+          <w:rFonts w:cs="Courier New" w:ascii="Courier New" w:hAnsi="Courier New"/>
+          <w:sz w:val="24"/>
+          <w:szCs w:val="24"/>
+        </w:rPr>
+      </w:r>
+    </w:p>
+    <w:p>
+      <w:pPr>
+        <w:pStyle w:val="Normal"/>
+        <w:bidi w:val="0"/>
+        <w:jc w:val="left"/>
+        <w:rPr>
+          <w:rFonts w:ascii="Courier New" w:hAnsi="Courier New" w:cs="Courier New"/>
+          <w:sz w:val="24"/>
+          <w:szCs w:val="24"/>
+        </w:rPr>
+      </w:pPr>
+      <w:r>
+        <w:rPr>
+          <w:rFonts w:cs="Courier New" w:ascii="Courier New" w:hAnsi="Courier New"/>
+          <w:sz w:val="24"/>
+          <w:szCs w:val="24"/>
+        </w:rPr>
+        <w:t>- Explorer Suite (CFF Explore):</w:t>
+      </w:r>
+    </w:p>
+    <w:p>
+      <w:pPr>
+        <w:pStyle w:val="Normal"/>
+        <w:bidi w:val="0"/>
+        <w:jc w:val="left"/>
+        <w:rPr>
+          <w:rFonts w:ascii="Courier New" w:hAnsi="Courier New" w:cs="Courier New"/>
+          <w:sz w:val="24"/>
+          <w:szCs w:val="24"/>
+        </w:rPr>
+      </w:pPr>
+      <w:r>
+        <w:rPr>
+          <w:rFonts w:cs="Courier New" w:ascii="Courier New" w:hAnsi="Courier New"/>
+          <w:sz w:val="24"/>
+          <w:szCs w:val="24"/>
+        </w:rPr>
+        <w:t>https://ntcore.com/?page_id=345</w:t>
+      </w:r>
+    </w:p>
+    <w:p>
+      <w:pPr>
+        <w:pStyle w:val="Normal"/>
+        <w:bidi w:val="0"/>
+        <w:jc w:val="left"/>
+        <w:rPr>
+          <w:rFonts w:ascii="Courier New" w:hAnsi="Courier New" w:cs="Courier New"/>
+          <w:sz w:val="24"/>
+          <w:szCs w:val="24"/>
+        </w:rPr>
+      </w:pPr>
+      <w:r>
+        <w:rPr>
+          <w:rFonts w:cs="Courier New" w:ascii="Courier New" w:hAnsi="Courier New"/>
+          <w:sz w:val="24"/>
+          <w:szCs w:val="24"/>
+        </w:rPr>
+        <w:t>https://ntcore.com/?page_id=388</w:t>
+      </w:r>
+    </w:p>
+    <w:p>
+      <w:pPr>
+        <w:pStyle w:val="Normal"/>
+        <w:bidi w:val="0"/>
+        <w:jc w:val="left"/>
+        <w:rPr>
+          <w:rFonts w:ascii="Courier New" w:hAnsi="Courier New" w:cs="Courier New"/>
+          <w:sz w:val="24"/>
+          <w:szCs w:val="24"/>
+        </w:rPr>
+      </w:pPr>
+      <w:r>
+        <w:rPr>
+          <w:rFonts w:cs="Courier New" w:ascii="Courier New" w:hAnsi="Courier New"/>
+          <w:sz w:val="24"/>
+          <w:szCs w:val="24"/>
+        </w:rPr>
+      </w:r>
+    </w:p>
+    <w:p>
+      <w:pPr>
+        <w:pStyle w:val="Normal"/>
+        <w:bidi w:val="0"/>
+        <w:jc w:val="left"/>
+        <w:rPr>
+          <w:rFonts w:ascii="Courier New" w:hAnsi="Courier New" w:cs="Courier New"/>
+          <w:sz w:val="24"/>
+          <w:szCs w:val="24"/>
+        </w:rPr>
+      </w:pPr>
+      <w:r>
+        <w:rPr>
+          <w:rFonts w:cs="Courier New" w:ascii="Courier New" w:hAnsi="Courier New"/>
+          <w:sz w:val="24"/>
+          <w:szCs w:val="24"/>
+        </w:rPr>
+        <w:t>- PEStudio:</w:t>
+      </w:r>
+    </w:p>
+    <w:p>
+      <w:pPr>
+        <w:pStyle w:val="Normal"/>
+        <w:bidi w:val="0"/>
+        <w:jc w:val="left"/>
+        <w:rPr>
+          <w:rFonts w:ascii="Courier New" w:hAnsi="Courier New" w:cs="Courier New"/>
+          <w:sz w:val="24"/>
+          <w:szCs w:val="24"/>
+        </w:rPr>
+      </w:pPr>
+      <w:r>
+        <w:rPr>
+          <w:rFonts w:cs="Courier New" w:ascii="Courier New" w:hAnsi="Courier New"/>
+          <w:sz w:val="24"/>
+          <w:szCs w:val="24"/>
+        </w:rPr>
+        <w:t>https://www.winitor.com/download</w:t>
+      </w:r>
+    </w:p>
+    <w:p>
+      <w:pPr>
+        <w:pStyle w:val="Normal"/>
+        <w:bidi w:val="0"/>
+        <w:jc w:val="left"/>
+        <w:rPr>
+          <w:rFonts w:ascii="Courier New" w:hAnsi="Courier New" w:cs="Courier New"/>
+          <w:sz w:val="24"/>
+          <w:szCs w:val="24"/>
+        </w:rPr>
+      </w:pPr>
+      <w:r>
+        <w:rPr>
+          <w:rFonts w:cs="Courier New" w:ascii="Courier New" w:hAnsi="Courier New"/>
+          <w:sz w:val="24"/>
+          <w:szCs w:val="24"/>
+        </w:rPr>
+      </w:r>
+    </w:p>
+    <w:p>
+      <w:pPr>
+        <w:pStyle w:val="Normal"/>
+        <w:bidi w:val="0"/>
+        <w:jc w:val="left"/>
+        <w:rPr>
+          <w:rFonts w:ascii="Courier New" w:hAnsi="Courier New" w:cs="Courier New"/>
+          <w:sz w:val="24"/>
+          <w:szCs w:val="24"/>
+        </w:rPr>
+      </w:pPr>
+      <w:r>
+        <w:rPr>
+          <w:rFonts w:cs="Courier New" w:ascii="Courier New" w:hAnsi="Courier New"/>
+          <w:sz w:val="24"/>
+          <w:szCs w:val="24"/>
+        </w:rPr>
+        <w:t>- Process Hacker:</w:t>
+      </w:r>
+    </w:p>
+    <w:p>
+      <w:pPr>
+        <w:pStyle w:val="Normal"/>
+        <w:bidi w:val="0"/>
+        <w:jc w:val="left"/>
+        <w:rPr>
+          <w:rFonts w:ascii="Courier New" w:hAnsi="Courier New" w:cs="Courier New"/>
+          <w:sz w:val="24"/>
+          <w:szCs w:val="24"/>
+        </w:rPr>
+      </w:pPr>
+      <w:r>
+        <w:rPr>
+          <w:rFonts w:cs="Courier New" w:ascii="Courier New" w:hAnsi="Courier New"/>
+          <w:sz w:val="24"/>
+          <w:szCs w:val="24"/>
+        </w:rPr>
+        <w:t>https://processhacker.sourceforge.io</w:t>
+      </w:r>
+    </w:p>
+    <w:p>
+      <w:pPr>
+        <w:pStyle w:val="Normal"/>
+        <w:bidi w:val="0"/>
+        <w:jc w:val="left"/>
+        <w:rPr>
+          <w:rFonts w:ascii="Courier New" w:hAnsi="Courier New" w:cs="Courier New"/>
+          <w:sz w:val="24"/>
+          <w:szCs w:val="24"/>
+        </w:rPr>
+      </w:pPr>
+      <w:r>
+        <w:rPr>
+          <w:rFonts w:cs="Courier New" w:ascii="Courier New" w:hAnsi="Courier New"/>
+          <w:sz w:val="24"/>
+          <w:szCs w:val="24"/>
+        </w:rPr>
+      </w:r>
+    </w:p>
+    <w:p>
+      <w:pPr>
+        <w:pStyle w:val="Normal"/>
+        <w:bidi w:val="0"/>
+        <w:jc w:val="left"/>
+        <w:rPr>
+          <w:rFonts w:ascii="Courier New" w:hAnsi="Courier New" w:cs="Courier New"/>
+          <w:sz w:val="24"/>
+          <w:szCs w:val="24"/>
+        </w:rPr>
+      </w:pPr>
+      <w:r>
+        <w:rPr>
+          <w:rFonts w:cs="Courier New" w:ascii="Courier New" w:hAnsi="Courier New"/>
+          <w:sz w:val="24"/>
+          <w:szCs w:val="24"/>
+        </w:rPr>
+        <w:t>- Process Explorer</w:t>
+      </w:r>
+    </w:p>
+    <w:p>
+      <w:pPr>
+        <w:pStyle w:val="Normal"/>
+        <w:bidi w:val="0"/>
+        <w:jc w:val="left"/>
+        <w:rPr>
+          <w:rFonts w:ascii="Courier New" w:hAnsi="Courier New" w:cs="Courier New"/>
+          <w:sz w:val="24"/>
+          <w:szCs w:val="24"/>
+        </w:rPr>
+      </w:pPr>
+      <w:r>
+        <w:rPr>
+          <w:rFonts w:cs="Courier New" w:ascii="Courier New" w:hAnsi="Courier New"/>
+          <w:sz w:val="24"/>
+          <w:szCs w:val="24"/>
+        </w:rPr>
+        <w:t>https://learn.microsoft.com/en-us/sysinternals/downloads/procmon</w:t>
+      </w:r>
+    </w:p>
+    <w:p>
+      <w:pPr>
+        <w:pStyle w:val="Normal"/>
+        <w:bidi w:val="0"/>
+        <w:jc w:val="left"/>
+        <w:rPr>
+          <w:rFonts w:ascii="Courier New" w:hAnsi="Courier New" w:cs="Courier New"/>
+          <w:sz w:val="24"/>
+          <w:szCs w:val="24"/>
+        </w:rPr>
+      </w:pPr>
+      <w:r>
+        <w:rPr>
+          <w:rFonts w:cs="Courier New" w:ascii="Courier New" w:hAnsi="Courier New"/>
+          <w:sz w:val="24"/>
+          <w:szCs w:val="24"/>
+        </w:rPr>
+      </w:r>
+    </w:p>
+    <w:p>
+      <w:pPr>
+        <w:pStyle w:val="Normal"/>
+        <w:bidi w:val="0"/>
+        <w:jc w:val="left"/>
+        <w:rPr>
+          <w:rFonts w:ascii="Courier New" w:hAnsi="Courier New" w:cs="Courier New"/>
+          <w:sz w:val="24"/>
+          <w:szCs w:val="24"/>
+        </w:rPr>
+      </w:pPr>
+      <w:r>
+        <w:rPr>
+          <w:rFonts w:cs="Courier New" w:ascii="Courier New" w:hAnsi="Courier New"/>
+          <w:sz w:val="24"/>
+          <w:szCs w:val="24"/>
+        </w:rPr>
+        <w:t>- DNSpy:</w:t>
+      </w:r>
+    </w:p>
+    <w:p>
+      <w:pPr>
+        <w:pStyle w:val="Normal"/>
+        <w:bidi w:val="0"/>
+        <w:jc w:val="left"/>
+        <w:rPr>
+          <w:rFonts w:ascii="Courier New" w:hAnsi="Courier New" w:cs="Courier New"/>
+          <w:sz w:val="24"/>
+          <w:szCs w:val="24"/>
+        </w:rPr>
+      </w:pPr>
+      <w:r>
+        <w:rPr>
+          <w:rFonts w:cs="Courier New" w:ascii="Courier New" w:hAnsi="Courier New"/>
+          <w:sz w:val="24"/>
+          <w:szCs w:val="24"/>
+        </w:rPr>
+        <w:t>https://github.com/dnSpy/dnSpy/releases</w:t>
+      </w:r>
+    </w:p>
+    <w:p>
+      <w:pPr>
+        <w:pStyle w:val="Normal"/>
+        <w:bidi w:val="0"/>
+        <w:jc w:val="left"/>
+        <w:rPr>
+          <w:rFonts w:ascii="Courier New" w:hAnsi="Courier New" w:cs="Courier New"/>
+          <w:sz w:val="24"/>
+          <w:szCs w:val="24"/>
+        </w:rPr>
+      </w:pPr>
+      <w:r>
+        <w:rPr>
+          <w:rFonts w:cs="Courier New" w:ascii="Courier New" w:hAnsi="Courier New"/>
+          <w:sz w:val="24"/>
+          <w:szCs w:val="24"/>
+        </w:rPr>
+      </w:r>
+    </w:p>
+    <w:p>
+      <w:pPr>
+        <w:pStyle w:val="Normal"/>
+        <w:bidi w:val="0"/>
+        <w:jc w:val="left"/>
+        <w:rPr>
+          <w:rFonts w:ascii="Courier New" w:hAnsi="Courier New" w:cs="Courier New"/>
+          <w:sz w:val="24"/>
+          <w:szCs w:val="24"/>
+        </w:rPr>
+      </w:pPr>
+      <w:r>
+        <w:rPr>
+          <w:rFonts w:cs="Courier New" w:ascii="Courier New" w:hAnsi="Courier New"/>
+          <w:sz w:val="24"/>
+          <w:szCs w:val="24"/>
+        </w:rPr>
+        <w:t>References:</w:t>
+      </w:r>
+    </w:p>
+    <w:p>
+      <w:pPr>
+        <w:pStyle w:val="Normal"/>
+        <w:bidi w:val="0"/>
+        <w:jc w:val="left"/>
+        <w:rPr>
+          <w:rFonts w:ascii="Courier New" w:hAnsi="Courier New" w:cs="Courier New"/>
+          <w:sz w:val="24"/>
+          <w:szCs w:val="24"/>
+        </w:rPr>
+      </w:pPr>
+      <w:r>
+        <w:rPr>
+          <w:rFonts w:cs="Courier New" w:ascii="Courier New" w:hAnsi="Courier New"/>
+          <w:sz w:val="24"/>
+          <w:szCs w:val="24"/>
+        </w:rPr>
+      </w:r>
+    </w:p>
+    <w:p>
+      <w:pPr>
+        <w:pStyle w:val="Normal"/>
+        <w:bidi w:val="0"/>
+        <w:jc w:val="left"/>
+        <w:rPr>
+          <w:rFonts w:ascii="Courier New" w:hAnsi="Courier New" w:cs="Courier New"/>
+          <w:sz w:val="24"/>
+          <w:szCs w:val="24"/>
+        </w:rPr>
+      </w:pPr>
+      <w:r>
+        <w:rPr>
+          <w:rFonts w:cs="Courier New" w:ascii="Courier New" w:hAnsi="Courier New"/>
+          <w:sz w:val="24"/>
+          <w:szCs w:val="24"/>
+        </w:rPr>
+        <w:t>https://github.com/neilharvey/FileSignatures</w:t>
+      </w:r>
+    </w:p>
+    <w:p>
+      <w:pPr>
+        <w:pStyle w:val="Normal"/>
+        <w:bidi w:val="0"/>
+        <w:jc w:val="left"/>
+        <w:rPr>
+          <w:rFonts w:ascii="Courier New" w:hAnsi="Courier New" w:cs="Courier New"/>
+          <w:sz w:val="24"/>
+          <w:szCs w:val="24"/>
+        </w:rPr>
+      </w:pPr>
+      <w:r>
+        <w:rPr>
+          <w:rFonts w:cs="Courier New" w:ascii="Courier New" w:hAnsi="Courier New"/>
+          <w:sz w:val="24"/>
+          <w:szCs w:val="24"/>
+        </w:rPr>
+        <w:t>https://www.nuget.org/packages/FileSignatures</w:t>
+      </w:r>
+    </w:p>
+    <w:p>
+      <w:pPr>
+        <w:pStyle w:val="Normal"/>
+        <w:bidi w:val="0"/>
+        <w:jc w:val="left"/>
+        <w:rPr>
+          <w:rFonts w:ascii="Courier New" w:hAnsi="Courier New" w:cs="Courier New"/>
+          <w:sz w:val="24"/>
+          <w:szCs w:val="24"/>
+        </w:rPr>
+      </w:pPr>
+      <w:r>
+        <w:rPr>
+          <w:rFonts w:cs="Courier New" w:ascii="Courier New" w:hAnsi="Courier New"/>
+          <w:sz w:val="24"/>
+          <w:szCs w:val="24"/>
+        </w:rPr>
+        <w:t>https://en.wikipedia.org/wiki/List_of_file_signatures</w:t>
+      </w:r>
+    </w:p>
+    <w:p>
+      <w:pPr>
+        <w:pStyle w:val="Normal"/>
+        <w:bidi w:val="0"/>
+        <w:jc w:val="left"/>
+        <w:rPr>
+          <w:rFonts w:ascii="Courier New" w:hAnsi="Courier New" w:cs="Courier New"/>
+          <w:sz w:val="24"/>
+          <w:szCs w:val="24"/>
+        </w:rPr>
+      </w:pPr>
+      <w:r>
+        <w:rPr>
+          <w:rFonts w:cs="Courier New" w:ascii="Courier New" w:hAnsi="Courier New"/>
+          <w:sz w:val="24"/>
+          <w:szCs w:val="24"/>
+        </w:rPr>
+      </w:r>
+    </w:p>
+    <w:p>
+      <w:pPr>
+        <w:pStyle w:val="Normal"/>
+        <w:bidi w:val="0"/>
+        <w:jc w:val="left"/>
+        <w:rPr>
+          <w:rFonts w:ascii="Courier New" w:hAnsi="Courier New" w:cs="Courier New"/>
+          <w:sz w:val="24"/>
+          <w:szCs w:val="24"/>
+        </w:rPr>
+      </w:pPr>
+      <w:r>
+        <w:rPr>
+          <w:rFonts w:cs="Courier New" w:ascii="Courier New" w:hAnsi="Courier New"/>
+          <w:sz w:val="24"/>
+          <w:szCs w:val="24"/>
+        </w:rPr>
+        <w:t>Online Virus Scanners:</w:t>
+      </w:r>
+    </w:p>
+    <w:p>
+      <w:pPr>
+        <w:pStyle w:val="Normal"/>
+        <w:bidi w:val="0"/>
+        <w:jc w:val="left"/>
+        <w:rPr>
+          <w:rFonts w:ascii="Courier New" w:hAnsi="Courier New" w:cs="Courier New"/>
+          <w:sz w:val="24"/>
+          <w:szCs w:val="24"/>
+        </w:rPr>
+      </w:pPr>
+      <w:r>
+        <w:rPr>
+          <w:rFonts w:cs="Courier New" w:ascii="Courier New" w:hAnsi="Courier New"/>
+          <w:sz w:val="24"/>
+          <w:szCs w:val="24"/>
+        </w:rPr>
+      </w:r>
+    </w:p>
+    <w:p>
+      <w:pPr>
+        <w:pStyle w:val="Normal"/>
+        <w:bidi w:val="0"/>
+        <w:jc w:val="left"/>
+        <w:rPr>
+          <w:rFonts w:ascii="Courier New" w:hAnsi="Courier New" w:cs="Courier New"/>
+          <w:sz w:val="24"/>
+          <w:szCs w:val="24"/>
+        </w:rPr>
+      </w:pPr>
+      <w:r>
+        <w:rPr>
+          <w:rFonts w:cs="Courier New" w:ascii="Courier New" w:hAnsi="Courier New"/>
+          <w:sz w:val="24"/>
+          <w:szCs w:val="24"/>
+        </w:rPr>
+        <w:t>https://www.virustotal.com</w:t>
+      </w:r>
+    </w:p>
+    <w:p>
+      <w:pPr>
+        <w:pStyle w:val="Normal"/>
+        <w:bidi w:val="0"/>
+        <w:jc w:val="left"/>
+        <w:rPr>
+          <w:rFonts w:ascii="Courier New" w:hAnsi="Courier New" w:cs="Courier New"/>
+          <w:sz w:val="24"/>
+          <w:szCs w:val="24"/>
+        </w:rPr>
+      </w:pPr>
+      <w:r>
+        <w:rPr>
+          <w:rFonts w:cs="Courier New" w:ascii="Courier New" w:hAnsi="Courier New"/>
+          <w:sz w:val="24"/>
+          <w:szCs w:val="24"/>
+        </w:rPr>
+        <w:t>https://virusscan.jotti.org</w:t>
+      </w:r>
+    </w:p>
+    <w:p>
+      <w:pPr>
+        <w:pStyle w:val="Normal"/>
+        <w:bidi w:val="0"/>
+        <w:jc w:val="left"/>
+        <w:rPr>
+          <w:rFonts w:ascii="Courier New" w:hAnsi="Courier New" w:cs="Courier New"/>
+          <w:sz w:val="24"/>
+          <w:szCs w:val="24"/>
+        </w:rPr>
+      </w:pPr>
+      <w:r>
+        <w:rPr>
+          <w:rFonts w:cs="Courier New" w:ascii="Courier New" w:hAnsi="Courier New"/>
+          <w:sz w:val="24"/>
+          <w:szCs w:val="24"/>
+        </w:rPr>
+        <w:t>https://metadefender.opswat.com</w:t>
+      </w:r>
+    </w:p>
+    <w:p>
+      <w:pPr>
+        <w:pStyle w:val="Normal"/>
+        <w:bidi w:val="0"/>
+        <w:jc w:val="left"/>
+        <w:rPr>
+          <w:rFonts w:ascii="Courier New" w:hAnsi="Courier New" w:cs="Courier New"/>
+          <w:sz w:val="24"/>
+          <w:szCs w:val="24"/>
+        </w:rPr>
+      </w:pPr>
+      <w:r>
+        <w:rPr>
+          <w:rFonts w:cs="Courier New" w:ascii="Courier New" w:hAnsi="Courier New"/>
+          <w:sz w:val="24"/>
+          <w:szCs w:val="24"/>
+        </w:rPr>
+      </w:r>
+    </w:p>
+    <w:p>
+      <w:pPr>
+        <w:pStyle w:val="Normal"/>
+        <w:bidi w:val="0"/>
+        <w:jc w:val="left"/>
+        <w:rPr>
+          <w:rFonts w:ascii="Courier New" w:hAnsi="Courier New" w:cs="Courier New"/>
+          <w:sz w:val="24"/>
+          <w:szCs w:val="24"/>
+        </w:rPr>
+      </w:pPr>
+      <w:r>
+        <w:rPr>
+          <w:rFonts w:cs="Courier New" w:ascii="Courier New" w:hAnsi="Courier New"/>
+          <w:sz w:val="24"/>
+          <w:szCs w:val="24"/>
+        </w:rPr>
+        <w:t>- YARA:</w:t>
+      </w:r>
+    </w:p>
+    <w:p>
+      <w:pPr>
+        <w:pStyle w:val="Normal"/>
+        <w:bidi w:val="0"/>
+        <w:jc w:val="left"/>
+        <w:rPr>
+          <w:rFonts w:ascii="Courier New" w:hAnsi="Courier New" w:cs="Courier New"/>
+          <w:sz w:val="24"/>
+          <w:szCs w:val="24"/>
+        </w:rPr>
+      </w:pPr>
+      <w:r>
+        <w:rPr>
+          <w:rFonts w:cs="Courier New" w:ascii="Courier New" w:hAnsi="Courier New"/>
+          <w:sz w:val="24"/>
+          <w:szCs w:val="24"/>
+        </w:rPr>
+      </w:r>
+    </w:p>
+    <w:p>
+      <w:pPr>
+        <w:pStyle w:val="Normal"/>
+        <w:bidi w:val="0"/>
+        <w:jc w:val="left"/>
+        <w:rPr>
+          <w:rFonts w:ascii="Courier New" w:hAnsi="Courier New" w:cs="Courier New"/>
+          <w:sz w:val="24"/>
+          <w:szCs w:val="24"/>
+        </w:rPr>
+      </w:pPr>
+      <w:r>
+        <w:rPr>
+          <w:rFonts w:cs="Courier New" w:ascii="Courier New" w:hAnsi="Courier New"/>
+          <w:sz w:val="24"/>
+          <w:szCs w:val="24"/>
+        </w:rPr>
+        <w:t>https://virustotal.github.io/yara</w:t>
+      </w:r>
+    </w:p>
+    <w:p>
+      <w:pPr>
+        <w:pStyle w:val="Normal"/>
+        <w:bidi w:val="0"/>
+        <w:jc w:val="left"/>
+        <w:rPr>
+          <w:rFonts w:ascii="Courier New" w:hAnsi="Courier New" w:cs="Courier New"/>
+          <w:sz w:val="24"/>
+          <w:szCs w:val="24"/>
+        </w:rPr>
+      </w:pPr>
+      <w:r>
+        <w:rPr>
+          <w:rFonts w:cs="Courier New" w:ascii="Courier New" w:hAnsi="Courier New"/>
+          <w:sz w:val="24"/>
+          <w:szCs w:val="24"/>
+        </w:rPr>
+        <w:t>https://github.com/virustotal/yara</w:t>
+      </w:r>
+    </w:p>
+    <w:p>
+      <w:pPr>
+        <w:pStyle w:val="Normal"/>
+        <w:bidi w:val="0"/>
+        <w:jc w:val="left"/>
+        <w:rPr>
+          <w:rFonts w:ascii="Courier New" w:hAnsi="Courier New" w:cs="Courier New"/>
+          <w:sz w:val="24"/>
+          <w:szCs w:val="24"/>
+        </w:rPr>
+      </w:pPr>
+      <w:r>
+        <w:rPr>
+          <w:rFonts w:cs="Courier New" w:ascii="Courier New" w:hAnsi="Courier New"/>
+          <w:sz w:val="24"/>
+          <w:szCs w:val="24"/>
+        </w:rPr>
+        <w:t>https://github.com/InQuest/awesome-yara</w:t>
+      </w:r>
+    </w:p>
+    <w:p>
+      <w:pPr>
+        <w:pStyle w:val="Normal"/>
+        <w:bidi w:val="0"/>
+        <w:jc w:val="left"/>
+        <w:rPr>
+          <w:rFonts w:ascii="Courier New" w:hAnsi="Courier New" w:cs="Courier New"/>
+          <w:sz w:val="24"/>
+          <w:szCs w:val="24"/>
+        </w:rPr>
+      </w:pPr>
+      <w:r>
+        <w:rPr>
+          <w:rFonts w:cs="Courier New" w:ascii="Courier New" w:hAnsi="Courier New"/>
+          <w:sz w:val="24"/>
+          <w:szCs w:val="24"/>
+        </w:rPr>
+      </w:r>
+    </w:p>
+    <w:p>
+      <w:pPr>
+        <w:pStyle w:val="Normal"/>
+        <w:bidi w:val="0"/>
+        <w:jc w:val="left"/>
+        <w:rPr>
+          <w:rFonts w:ascii="Courier New" w:hAnsi="Courier New" w:cs="Courier New"/>
+          <w:sz w:val="24"/>
+          <w:szCs w:val="24"/>
+        </w:rPr>
+      </w:pPr>
+      <w:r>
+        <w:rPr>
+          <w:rFonts w:cs="Courier New" w:ascii="Courier New" w:hAnsi="Courier New"/>
+          <w:sz w:val="24"/>
+          <w:szCs w:val="24"/>
+        </w:rPr>
+        <w:t>https://github.com/Yara-Rules/rules</w:t>
+      </w:r>
+    </w:p>
+    <w:p>
+      <w:pPr>
+        <w:pStyle w:val="Normal"/>
+        <w:bidi w:val="0"/>
+        <w:jc w:val="left"/>
+        <w:rPr>
+          <w:rFonts w:ascii="Courier New" w:hAnsi="Courier New" w:cs="Courier New"/>
+          <w:sz w:val="24"/>
+          <w:szCs w:val="24"/>
+        </w:rPr>
+      </w:pPr>
+      <w:r>
+        <w:rPr>
+          <w:rFonts w:cs="Courier New" w:ascii="Courier New" w:hAnsi="Courier New"/>
+          <w:sz w:val="24"/>
+          <w:szCs w:val="24"/>
+        </w:rPr>
+        <w:t>https://github.com/reversinglabs/reversinglabs-yara-rules</w:t>
+      </w:r>
+    </w:p>
+    <w:p>
+      <w:pPr>
+        <w:pStyle w:val="Normal"/>
+        <w:bidi w:val="0"/>
+        <w:jc w:val="left"/>
+        <w:rPr>
+          <w:rFonts w:ascii="Courier New" w:hAnsi="Courier New" w:cs="Courier New"/>
+          <w:sz w:val="24"/>
+          <w:szCs w:val="24"/>
+        </w:rPr>
+      </w:pPr>
+      <w:r>
+        <w:rPr>
+          <w:rFonts w:cs="Courier New" w:ascii="Courier New" w:hAnsi="Courier New"/>
+          <w:sz w:val="24"/>
+          <w:szCs w:val="24"/>
+        </w:rPr>
+        <w:t>https://launchpad.net/~remnux/+archive/ubuntu/stable/+packages</w:t>
+      </w:r>
+    </w:p>
+    <w:p>
+      <w:pPr>
+        <w:pStyle w:val="Normal"/>
+        <w:bidi w:val="0"/>
+        <w:jc w:val="left"/>
+        <w:rPr>
+          <w:rFonts w:ascii="Courier New" w:hAnsi="Courier New" w:cs="Courier New"/>
+          <w:sz w:val="24"/>
+          <w:szCs w:val="24"/>
+        </w:rPr>
+      </w:pPr>
+      <w:r>
+        <w:rPr>
+          <w:rFonts w:cs="Courier New" w:ascii="Courier New" w:hAnsi="Courier New"/>
+          <w:sz w:val="24"/>
+          <w:szCs w:val="24"/>
+        </w:rPr>
+      </w:r>
+    </w:p>
+    <w:p>
+      <w:pPr>
+        <w:pStyle w:val="Normal"/>
+        <w:bidi w:val="0"/>
+        <w:jc w:val="left"/>
+        <w:rPr>
+          <w:rFonts w:ascii="Courier New" w:hAnsi="Courier New" w:cs="Courier New"/>
+          <w:sz w:val="24"/>
+          <w:szCs w:val="24"/>
+        </w:rPr>
+      </w:pPr>
+      <w:r>
+        <w:rPr>
+          <w:rFonts w:cs="Courier New" w:ascii="Courier New" w:hAnsi="Courier New"/>
+          <w:sz w:val="24"/>
+          <w:szCs w:val="24"/>
+        </w:rPr>
+        <w:t>- UPX:</w:t>
+      </w:r>
+    </w:p>
+    <w:p>
+      <w:pPr>
+        <w:pStyle w:val="Normal"/>
+        <w:bidi w:val="0"/>
+        <w:jc w:val="left"/>
+        <w:rPr>
+          <w:rFonts w:ascii="Courier New" w:hAnsi="Courier New" w:cs="Courier New"/>
+          <w:sz w:val="24"/>
+          <w:szCs w:val="24"/>
+        </w:rPr>
+      </w:pPr>
+      <w:r>
+        <w:rPr>
+          <w:rFonts w:cs="Courier New" w:ascii="Courier New" w:hAnsi="Courier New"/>
+          <w:sz w:val="24"/>
+          <w:szCs w:val="24"/>
+        </w:rPr>
+      </w:r>
+    </w:p>
+    <w:p>
+      <w:pPr>
+        <w:pStyle w:val="Normal"/>
+        <w:bidi w:val="0"/>
+        <w:jc w:val="left"/>
+        <w:rPr>
+          <w:rFonts w:ascii="Courier New" w:hAnsi="Courier New" w:cs="Courier New"/>
+          <w:sz w:val="24"/>
+          <w:szCs w:val="24"/>
+        </w:rPr>
+      </w:pPr>
+      <w:r>
+        <w:rPr>
+          <w:rFonts w:cs="Courier New" w:ascii="Courier New" w:hAnsi="Courier New"/>
+          <w:sz w:val="24"/>
+          <w:szCs w:val="24"/>
+        </w:rPr>
+        <w:t>https://upx.github.io</w:t>
+      </w:r>
+    </w:p>
+    <w:p>
+      <w:pPr>
+        <w:pStyle w:val="Normal"/>
+        <w:bidi w:val="0"/>
+        <w:jc w:val="left"/>
+        <w:rPr>
+          <w:rFonts w:ascii="Courier New" w:hAnsi="Courier New" w:cs="Courier New"/>
+          <w:sz w:val="24"/>
+          <w:szCs w:val="24"/>
+        </w:rPr>
+      </w:pPr>
+      <w:r>
+        <w:rPr>
+          <w:rFonts w:cs="Courier New" w:ascii="Courier New" w:hAnsi="Courier New"/>
+          <w:sz w:val="24"/>
+          <w:szCs w:val="24"/>
+        </w:rPr>
+        <w:t>https://github.com/upx/upx</w:t>
+      </w:r>
+    </w:p>
+    <w:p>
+      <w:pPr>
+        <w:pStyle w:val="Normal"/>
+        <w:bidi w:val="0"/>
+        <w:jc w:val="left"/>
+        <w:rPr>
+          <w:rFonts w:ascii="Courier New" w:hAnsi="Courier New" w:cs="Courier New"/>
+          <w:sz w:val="24"/>
+          <w:szCs w:val="24"/>
+        </w:rPr>
+      </w:pPr>
+      <w:r>
+        <w:rPr>
+          <w:rFonts w:cs="Courier New" w:ascii="Courier New" w:hAnsi="Courier New"/>
+          <w:sz w:val="24"/>
+          <w:szCs w:val="24"/>
+        </w:rPr>
+      </w:r>
+    </w:p>
+    <w:p>
+      <w:pPr>
+        <w:pStyle w:val="Normal"/>
+        <w:bidi w:val="0"/>
+        <w:jc w:val="left"/>
+        <w:rPr>
+          <w:rFonts w:ascii="Courier New" w:hAnsi="Courier New" w:cs="Courier New"/>
+          <w:sz w:val="24"/>
+          <w:szCs w:val="24"/>
+        </w:rPr>
+      </w:pPr>
+      <w:r>
+        <w:rPr>
+          <w:rFonts w:cs="Courier New" w:ascii="Courier New" w:hAnsi="Courier New"/>
+          <w:sz w:val="24"/>
+          <w:szCs w:val="24"/>
+        </w:rPr>
+        <w:t>- Ghidra</w:t>
+      </w:r>
+    </w:p>
+    <w:p>
+      <w:pPr>
+        <w:pStyle w:val="Normal"/>
+        <w:bidi w:val="0"/>
+        <w:jc w:val="left"/>
+        <w:rPr>
+          <w:rFonts w:ascii="Courier New" w:hAnsi="Courier New" w:cs="Courier New"/>
+          <w:sz w:val="24"/>
+          <w:szCs w:val="24"/>
+        </w:rPr>
+      </w:pPr>
+      <w:r>
+        <w:rPr>
+          <w:rFonts w:cs="Courier New" w:ascii="Courier New" w:hAnsi="Courier New"/>
+          <w:sz w:val="24"/>
+          <w:szCs w:val="24"/>
+        </w:rPr>
+        <w:t>https://ghidra-sre.org/</w:t>
+      </w:r>
+      <w:r>
+        <w:br w:type="page"/>
+      </w:r>
+    </w:p>
+    <w:p>
+      <w:pPr>
+        <w:pStyle w:val="Normal"/>
+        <w:bidi w:val="1"/>
+        <w:spacing w:before="0" w:after="0"/>
+        <w:jc w:val="center"/>
+        <w:rPr>
+          <w:rFonts w:ascii="Courier New" w:hAnsi="Courier New" w:eastAsia="NSimSun" w:cs="Courier New"/>
+          <w:b/>
+          <w:bCs/>
+          <w:color w:val="auto"/>
+          <w:kern w:val="2"/>
+          <w:sz w:val="24"/>
+          <w:szCs w:val="24"/>
+          <w:lang w:val="en-US" w:eastAsia="zh-CN" w:bidi="fa-IR"/>
+        </w:rPr>
+      </w:pPr>
+      <w:r>
+        <w:rPr>
+          <w:rFonts w:ascii="Courier New" w:hAnsi="Courier New" w:eastAsia="NSimSun" w:cs="Courier New"/>
+          <w:b/>
+          <w:b/>
+          <w:bCs/>
+          <w:color w:val="auto"/>
+          <w:kern w:val="2"/>
+          <w:sz w:val="24"/>
+          <w:sz w:val="24"/>
+          <w:szCs w:val="24"/>
+          <w:rtl w:val="true"/>
+          <w:lang w:val="en-US" w:eastAsia="zh-CN" w:bidi="fa-IR"/>
+        </w:rPr>
+        <w:t>این که با چه زبان برنامه‌نویسی کار می‌کنیم،</w:t>
+      </w:r>
+    </w:p>
+    <w:p>
+      <w:pPr>
+        <w:pStyle w:val="Normal"/>
+        <w:bidi w:val="1"/>
+        <w:spacing w:before="0" w:after="0"/>
+        <w:jc w:val="center"/>
+        <w:rPr>
+          <w:rFonts w:ascii="Courier New" w:hAnsi="Courier New" w:eastAsia="NSimSun" w:cs="Courier New"/>
+          <w:b/>
+          <w:bCs/>
+          <w:color w:val="auto"/>
+          <w:kern w:val="2"/>
+          <w:sz w:val="24"/>
+          <w:szCs w:val="24"/>
+          <w:lang w:val="en-US" w:eastAsia="zh-CN" w:bidi="fa-IR"/>
+        </w:rPr>
+      </w:pPr>
+      <w:r>
+        <w:rPr>
+          <w:rFonts w:ascii="Courier New" w:hAnsi="Courier New" w:eastAsia="NSimSun" w:cs="Courier New"/>
+          <w:b/>
+          <w:b/>
+          <w:bCs/>
+          <w:color w:val="auto"/>
+          <w:kern w:val="2"/>
+          <w:sz w:val="24"/>
+          <w:sz w:val="24"/>
+          <w:szCs w:val="24"/>
+          <w:rtl w:val="true"/>
+          <w:lang w:val="en-US" w:eastAsia="zh-CN" w:bidi="fa-IR"/>
+        </w:rPr>
+        <w:t>اصلاً اهمیتی ندارد</w:t>
+      </w:r>
+      <w:r>
+        <w:rPr>
+          <w:rFonts w:eastAsia="NSimSun" w:cs="Courier New" w:ascii="Courier New" w:hAnsi="Courier New"/>
+          <w:b/>
+          <w:bCs/>
+          <w:color w:val="auto"/>
+          <w:kern w:val="2"/>
+          <w:sz w:val="24"/>
+          <w:szCs w:val="24"/>
+          <w:rtl w:val="true"/>
+          <w:lang w:val="en-US" w:eastAsia="zh-CN" w:bidi="fa-IR"/>
+        </w:rPr>
+        <w:t xml:space="preserve">! </w:t>
+      </w:r>
+      <w:r>
+        <w:rPr>
+          <w:rFonts w:ascii="Courier New" w:hAnsi="Courier New" w:eastAsia="NSimSun" w:cs="Courier New"/>
+          <w:b/>
+          <w:b/>
+          <w:bCs/>
+          <w:color w:val="auto"/>
+          <w:kern w:val="2"/>
+          <w:sz w:val="24"/>
+          <w:sz w:val="24"/>
+          <w:szCs w:val="24"/>
+          <w:rtl w:val="true"/>
+          <w:lang w:val="en-US" w:eastAsia="zh-CN" w:bidi="fa-IR"/>
+        </w:rPr>
+        <w:t xml:space="preserve">بلکه صرفاً </w:t>
+      </w:r>
+      <w:r>
+        <w:rPr>
+          <w:rFonts w:ascii="Courier New" w:hAnsi="Courier New" w:eastAsia="NSimSun" w:cs="Courier New"/>
+          <w:b/>
+          <w:b/>
+          <w:bCs/>
+          <w:color w:val="C9211E"/>
+          <w:kern w:val="2"/>
+          <w:sz w:val="24"/>
+          <w:sz w:val="24"/>
+          <w:szCs w:val="24"/>
+          <w:rtl w:val="true"/>
+          <w:lang w:val="en-US" w:eastAsia="zh-CN" w:bidi="fa-IR"/>
+        </w:rPr>
+        <w:t>ایده‌های تکنولوژی</w:t>
+      </w:r>
+      <w:r>
+        <w:rPr>
+          <w:rFonts w:ascii="Courier New" w:hAnsi="Courier New" w:eastAsia="NSimSun" w:cs="Courier New"/>
+          <w:b/>
+          <w:b/>
+          <w:bCs/>
+          <w:color w:val="auto"/>
+          <w:kern w:val="2"/>
+          <w:sz w:val="24"/>
+          <w:sz w:val="24"/>
+          <w:szCs w:val="24"/>
+          <w:rtl w:val="true"/>
+          <w:lang w:val="en-US" w:eastAsia="zh-CN" w:bidi="fa-IR"/>
+        </w:rPr>
+        <w:t xml:space="preserve"> اهمیت دارد</w:t>
+      </w:r>
+      <w:r>
+        <w:rPr>
+          <w:rFonts w:eastAsia="NSimSun" w:cs="Courier New" w:ascii="Courier New" w:hAnsi="Courier New"/>
+          <w:b/>
+          <w:bCs/>
+          <w:color w:val="auto"/>
+          <w:kern w:val="2"/>
+          <w:sz w:val="24"/>
+          <w:szCs w:val="24"/>
+          <w:rtl w:val="true"/>
+          <w:lang w:val="en-US" w:eastAsia="zh-CN" w:bidi="fa-IR"/>
+        </w:rPr>
+        <w:t>!</w:t>
+      </w:r>
+    </w:p>
+    <w:p>
+      <w:pPr>
+        <w:pStyle w:val="Normal"/>
+        <w:bidi w:val="1"/>
+        <w:spacing w:before="0" w:after="0"/>
+        <w:jc w:val="center"/>
+        <w:rPr>
+          <w:rFonts w:ascii="Courier New" w:hAnsi="Courier New" w:eastAsia="NSimSun" w:cs="Courier New"/>
+          <w:color w:val="auto"/>
+          <w:kern w:val="2"/>
+          <w:sz w:val="24"/>
+          <w:szCs w:val="24"/>
+          <w:lang w:val="en-US" w:eastAsia="zh-CN" w:bidi="fa-IR"/>
+        </w:rPr>
+      </w:pPr>
+      <w:r>
+        <w:rPr>
+          <w:rFonts w:eastAsia="NSimSun" w:cs="Courier New" w:ascii="Courier New" w:hAnsi="Courier New"/>
+          <w:color w:val="auto"/>
+          <w:kern w:val="2"/>
+          <w:sz w:val="24"/>
+          <w:szCs w:val="24"/>
+          <w:rtl w:val="true"/>
+          <w:lang w:val="en-US" w:eastAsia="zh-CN" w:bidi="fa-IR"/>
+        </w:rPr>
+      </w:r>
+    </w:p>
+    <w:p>
+      <w:pPr>
+        <w:pStyle w:val="Normal"/>
+        <w:bidi w:val="0"/>
+        <w:spacing w:before="0" w:after="0"/>
         <w:jc w:val="left"/>
         <w:rPr>
           <w:rFonts w:ascii="Courier New" w:hAnsi="Courier New" w:cs="Courier New"/>
@@ -2672,7 +4135,63 @@
         </w:rPr>
         <w:tab/>
         <w:tab/>
-        <w:t>ReturnSpecialDirectories = false, // Not . and ..</w:t>
+        <w:t xml:space="preserve">ReturnSpecialDirectories = false, // Not </w:t>
+      </w:r>
+      <w:r>
+        <w:rPr>
+          <w:rFonts w:cs="Courier New" w:ascii="Courier New" w:hAnsi="Courier New"/>
+          <w:sz w:val="24"/>
+          <w:szCs w:val="24"/>
+        </w:rPr>
+        <w:t>(</w:t>
+      </w:r>
+      <w:r>
+        <w:rPr>
+          <w:rFonts w:cs="Courier New" w:ascii="Courier New" w:hAnsi="Courier New"/>
+          <w:sz w:val="24"/>
+          <w:szCs w:val="24"/>
+        </w:rPr>
+        <w:t>.</w:t>
+      </w:r>
+      <w:r>
+        <w:rPr>
+          <w:rFonts w:cs="Courier New" w:ascii="Courier New" w:hAnsi="Courier New"/>
+          <w:sz w:val="24"/>
+          <w:szCs w:val="24"/>
+        </w:rPr>
+        <w:t>)</w:t>
+      </w:r>
+      <w:r>
+        <w:rPr>
+          <w:rFonts w:cs="Courier New" w:ascii="Courier New" w:hAnsi="Courier New"/>
+          <w:sz w:val="24"/>
+          <w:szCs w:val="24"/>
+        </w:rPr>
+        <w:t xml:space="preserve"> and </w:t>
+      </w:r>
+      <w:r>
+        <w:rPr>
+          <w:rFonts w:cs="Courier New" w:ascii="Courier New" w:hAnsi="Courier New"/>
+          <w:sz w:val="24"/>
+          <w:szCs w:val="24"/>
+        </w:rPr>
+        <w:t>(</w:t>
+      </w:r>
+      <w:r>
+        <w:rPr>
+          <w:rFonts w:cs="Courier New" w:ascii="Courier New" w:hAnsi="Courier New"/>
+          <w:sz w:val="24"/>
+          <w:szCs w:val="24"/>
+        </w:rPr>
+        <w:t>..</w:t>
+      </w:r>
+      <w:r>
+        <w:rPr>
+          <w:rFonts w:cs="Courier New" w:ascii="Courier New" w:hAnsi="Courier New"/>
+          <w:sz w:val="24"/>
+          <w:szCs w:val="24"/>
+        </w:rPr>
+        <w:t>)</w:t>
       </w:r>
     </w:p>
     <w:p>
@@ -3069,27 +4588,7 @@
           <w:szCs w:val="24"/>
           <w:rtl w:val="true"/>
         </w:rPr>
-        <w:t xml:space="preserve">در ریشه درایو، خطا </w:t>
-      </w:r>
-      <w:r>
-        <w:rPr>
-          <w:rFonts w:ascii="Courier New" w:hAnsi="Courier New" w:cs="Courier New"/>
-          <w:sz w:val="24"/>
-          <w:sz w:val="24"/>
-          <w:szCs w:val="24"/>
-          <w:rtl w:val="true"/>
-        </w:rPr>
-        <w:t>ن</w:t>
-      </w:r>
-      <w:r>
-        <w:rPr>
-          <w:rFonts w:ascii="Courier New" w:hAnsi="Courier New" w:cs="Courier New"/>
-          <w:sz w:val="24"/>
-          <w:sz w:val="24"/>
-          <w:szCs w:val="24"/>
-          <w:rtl w:val="true"/>
-        </w:rPr>
-        <w:t>می‌دهد</w:t>
+        <w:t>در ریشه درایو، خطا نمی‌دهد</w:t>
       </w:r>
       <w:r>
         <w:rPr>
@@ -4455,7 +5954,7 @@
       <w:lang w:val="en-US" w:eastAsia="zh-CN" w:bidi="fa-IR"/>
     </w:rPr>
   </w:style>
-  <w:style w:type="character" w:styleId="InternetLink">
+  <w:style w:type="character" w:styleId="Hyperlink">
     <w:name w:val="Hyperlink"/>
     <w:rPr>
       <w:color w:val="000080"/>
@@ -4469,7 +5968,7 @@
       <w:rFonts w:ascii="OpenSymbol" w:hAnsi="OpenSymbol" w:eastAsia="OpenSymbol" w:cs="OpenSymbol"/>
     </w:rPr>
   </w:style>
-  <w:style w:type="character" w:styleId="VisitedInternetLink">
+  <w:style w:type="character" w:styleId="FollowedHyperlink">
     <w:name w:val="FollowedHyperlink"/>
     <w:rPr>
       <w:color w:val="800000"/>
@@ -4479,7 +5978,7 @@
   <w:style w:type="paragraph" w:styleId="Heading">
     <w:name w:val="Heading"/>
     <w:basedOn w:val="Normal"/>
-    <w:next w:val="TextBody"/>
+    <w:next w:val="BodyText"/>
     <w:qFormat/>
     <w:pPr>
       <w:keepNext w:val="true"/>
@@ -4491,7 +5990,7 @@
       <w:szCs w:val="28"/>
     </w:rPr>
   </w:style>
-  <w:style w:type="paragraph" w:styleId="TextBody">
+  <w:style w:type="paragraph" w:styleId="BodyText">
     <w:name w:val="Body Text"/>
     <w:basedOn w:val="Normal"/>
     <w:pPr>
@@ -4501,7 +6000,7 @@
   </w:style>
   <w:style w:type="paragraph" w:styleId="List">
     <w:name w:val="List"/>
-    <w:basedOn w:val="TextBody"/>
+    <w:basedOn w:val="BodyText"/>
     <w:pPr/>
     <w:rPr>
       <w:rFonts w:ascii="Calibri" w:hAnsi="Calibri" w:cs="Tahoma"/>
@@ -4535,4 +6034,110 @@
     </w:rPr>
   </w:style>
 </w:styles>
+</file>
+
+<file path=word/theme/theme1.xml><?xml version="1.0" encoding="utf-8"?>
+<a:theme xmlns:a="http://schemas.openxmlformats.org/drawingml/2006/main" xmlns:r="http://schemas.openxmlformats.org/officeDocument/2006/relationships" name="Office Theme">
+  <a:themeElements>
+    <a:clrScheme name="LibreOffice">
+      <a:dk1>
+        <a:srgbClr val="000000"/>
+      </a:dk1>
+      <a:lt1>
+        <a:srgbClr val="ffffff"/>
+      </a:lt1>
+      <a:dk2>
+        <a:srgbClr val="000000"/>
+      </a:dk2>
+      <a:lt2>
+        <a:srgbClr val="ffffff"/>
+      </a:lt2>
+      <a:accent1>
+        <a:srgbClr val="18a303"/>
+      </a:accent1>
+      <a:accent2>
+        <a:srgbClr val="0369a3"/>
+      </a:accent2>
+      <a:accent3>
+        <a:srgbClr val="a33e03"/>
+      </a:accent3>
+      <a:accent4>
+        <a:srgbClr val="8e03a3"/>
+      </a:accent4>
+      <a:accent5>
+        <a:srgbClr val="c99c00"/>
+      </a:accent5>
+      <a:accent6>
+        <a:srgbClr val="c9211e"/>
+      </a:accent6>
+      <a:hlink>
+        <a:srgbClr val="0000ee"/>
+      </a:hlink>
+      <a:folHlink>
+        <a:srgbClr val="551a8b"/>
+      </a:folHlink>
+    </a:clrScheme>
+    <a:fontScheme name="Office">
+      <a:majorFont>
+        <a:latin typeface="Arial" pitchFamily="0" charset="1"/>
+        <a:ea typeface="DejaVu Sans" pitchFamily="0" charset="1"/>
+        <a:cs typeface="DejaVu Sans" pitchFamily="0" charset="1"/>
+      </a:majorFont>
+      <a:minorFont>
+        <a:latin typeface="Arial" pitchFamily="0" charset="1"/>
+        <a:ea typeface="DejaVu Sans" pitchFamily="0" charset="1"/>
+        <a:cs typeface="DejaVu Sans" pitchFamily="0" charset="1"/>
+      </a:minorFont>
+    </a:fontScheme>
+    <a:fmtScheme>
+      <a:fillStyleLst>
+        <a:solidFill>
+          <a:schemeClr val="phClr"/>
+        </a:solidFill>
+        <a:solidFill>
+          <a:schemeClr val="phClr"/>
+        </a:solidFill>
+        <a:solidFill>
+          <a:schemeClr val="phClr"/>
+        </a:solidFill>
+      </a:fillStyleLst>
+      <a:lnStyleLst>
+        <a:ln w="6350" cap="flat" cmpd="sng" algn="ctr">
+          <a:prstDash val="solid"/>
+          <a:miter/>
+        </a:ln>
+        <a:ln w="6350" cap="flat" cmpd="sng" algn="ctr">
+          <a:prstDash val="solid"/>
+          <a:miter/>
+        </a:ln>
+        <a:ln w="6350" cap="flat" cmpd="sng" algn="ctr">
+          <a:prstDash val="solid"/>
+          <a:miter/>
+        </a:ln>
+      </a:lnStyleLst>
+      <a:effectStyleLst>
+        <a:effectStyle>
+          <a:effectLst/>
+        </a:effectStyle>
+        <a:effectStyle>
+          <a:effectLst/>
+        </a:effectStyle>
+        <a:effectStyle>
+          <a:effectLst/>
+        </a:effectStyle>
+      </a:effectStyleLst>
+      <a:bgFillStyleLst>
+        <a:solidFill>
+          <a:schemeClr val="phClr"/>
+        </a:solidFill>
+        <a:solidFill>
+          <a:schemeClr val="phClr"/>
+        </a:solidFill>
+        <a:solidFill>
+          <a:schemeClr val="phClr"/>
+        </a:solidFill>
+      </a:bgFillStyleLst>
+    </a:fmtScheme>
+  </a:themeElements>
+</a:theme>
 </file>
</xml_diff>

<commit_message>
Version 0.0.5 - Clean Code
</commit_message>
<xml_diff>
--- a/docs/Readme.docx
+++ b/docs/Readme.docx
@@ -3862,7 +3862,27 @@
           <w:szCs w:val="24"/>
           <w:rtl w:val="true"/>
         </w:rPr>
-        <w:t>زمان بسیار زیاد طول می‌کشد تا فهرست همه پوشه‌ها را بدست آورد</w:t>
+        <w:t>زمان بسیار زیاد</w:t>
+      </w:r>
+      <w:r>
+        <w:rPr>
+          <w:rFonts w:ascii="Courier New" w:hAnsi="Courier New" w:cs="Courier New"/>
+          <w:sz w:val="24"/>
+          <w:sz w:val="24"/>
+          <w:szCs w:val="24"/>
+          <w:rtl w:val="true"/>
+        </w:rPr>
+        <w:t>ی</w:t>
+      </w:r>
+      <w:r>
+        <w:rPr>
+          <w:rFonts w:ascii="Courier New" w:hAnsi="Courier New" w:cs="Courier New"/>
+          <w:sz w:val="24"/>
+          <w:sz w:val="24"/>
+          <w:szCs w:val="24"/>
+          <w:rtl w:val="true"/>
+        </w:rPr>
+        <w:t xml:space="preserve"> طول می‌کشد تا فهرست همه پوشه‌ها را بدست آورد</w:t>
       </w:r>
       <w:r>
         <w:rPr>
@@ -4674,7 +4694,27 @@
           <w:szCs w:val="24"/>
           <w:rtl w:val="true"/>
         </w:rPr>
-        <w:t>زمان بسیار زیاد طول می‌کشد تا فهرست همه پوشه‌ها را بدست آورد</w:t>
+        <w:t>زمان بسیار زیاد</w:t>
+      </w:r>
+      <w:r>
+        <w:rPr>
+          <w:rFonts w:ascii="Courier New" w:hAnsi="Courier New" w:cs="Courier New"/>
+          <w:sz w:val="24"/>
+          <w:sz w:val="24"/>
+          <w:szCs w:val="24"/>
+          <w:rtl w:val="true"/>
+        </w:rPr>
+        <w:t>ی</w:t>
+      </w:r>
+      <w:r>
+        <w:rPr>
+          <w:rFonts w:ascii="Courier New" w:hAnsi="Courier New" w:cs="Courier New"/>
+          <w:sz w:val="24"/>
+          <w:sz w:val="24"/>
+          <w:szCs w:val="24"/>
+          <w:rtl w:val="true"/>
+        </w:rPr>
+        <w:t xml:space="preserve"> طول می‌کشد تا فهرست همه پوشه‌ها را بدست آورد</w:t>
       </w:r>
       <w:r>
         <w:rPr>

</xml_diff>

<commit_message>
Version 0.0.7 - Clean Code
</commit_message>
<xml_diff>
--- a/docs/Readme.docx
+++ b/docs/Readme.docx
@@ -450,21 +450,38 @@
         <w:jc w:val="center"/>
         <w:rPr>
           <w:rFonts w:ascii="Courier New" w:hAnsi="Courier New" w:cs="Courier New"/>
+          <w:sz w:val="24"/>
+          <w:szCs w:val="24"/>
+        </w:rPr>
+      </w:pPr>
+      <w:r>
+        <w:rPr>
+          <w:rFonts w:cs="Courier New" w:ascii="Courier New" w:hAnsi="Courier New"/>
           <w:b/>
           <w:bCs/>
-          <w:sz w:val="40"/>
-          <w:szCs w:val="40"/>
-        </w:rPr>
-      </w:pPr>
-      <w:r>
-        <w:rPr>
+          <w:sz w:val="24"/>
+          <w:szCs w:val="24"/>
+        </w:rPr>
+        <w:t>Persian Anti Malware</w:t>
+      </w:r>
+    </w:p>
+    <w:p>
+      <w:pPr>
+        <w:pStyle w:val="Normal"/>
+        <w:bidi w:val="0"/>
+        <w:jc w:val="center"/>
+        <w:rPr/>
+      </w:pPr>
+      <w:r>
+        <w:rPr>
+          <w:rStyle w:val="Hyperlink"/>
           <w:rFonts w:cs="Courier New" w:ascii="Courier New" w:hAnsi="Courier New"/>
           <w:b/>
           <w:bCs/>
-          <w:sz w:val="40"/>
-          <w:szCs w:val="40"/>
-        </w:rPr>
-        <w:t>Persian Anti Malware</w:t>
+          <w:sz w:val="24"/>
+          <w:szCs w:val="24"/>
+        </w:rPr>
+        <w:t>https://PersianAntiMalware.ir</w:t>
       </w:r>
     </w:p>
     <w:p>
@@ -472,31 +489,33 @@
         <w:pStyle w:val="Normal"/>
         <w:bidi w:val="0"/>
         <w:jc w:val="center"/>
-        <w:rPr/>
-      </w:pPr>
-      <w:r>
-        <w:rPr>
-          <w:rStyle w:val="Hyperlink"/>
-          <w:rFonts w:cs="Courier New" w:ascii="Courier New" w:hAnsi="Courier New"/>
+        <w:rPr>
+          <w:rFonts w:ascii="Courier New" w:hAnsi="Courier New" w:cs="Courier New"/>
           <w:b/>
           <w:bCs/>
-          <w:sz w:val="28"/>
-          <w:szCs w:val="28"/>
-        </w:rPr>
-        <w:t>https://PersianAntiMalware.ir</w:t>
-      </w:r>
-    </w:p>
-    <w:p>
-      <w:pPr>
-        <w:pStyle w:val="Normal"/>
-        <w:bidi w:val="0"/>
-        <w:jc w:val="center"/>
-        <w:rPr>
-          <w:rFonts w:ascii="Courier New" w:hAnsi="Courier New" w:cs="Courier New"/>
+          <w:sz w:val="24"/>
+          <w:szCs w:val="24"/>
+        </w:rPr>
+      </w:pPr>
+      <w:r>
+        <w:rPr>
+          <w:rFonts w:cs="Courier New" w:ascii="Courier New" w:hAnsi="Courier New"/>
           <w:b/>
           <w:bCs/>
-          <w:sz w:val="28"/>
-          <w:szCs w:val="28"/>
+          <w:sz w:val="24"/>
+          <w:szCs w:val="24"/>
+        </w:rPr>
+      </w:r>
+    </w:p>
+    <w:p>
+      <w:pPr>
+        <w:pStyle w:val="Normal"/>
+        <w:bidi w:val="0"/>
+        <w:jc w:val="center"/>
+        <w:rPr>
+          <w:rFonts w:ascii="Courier New" w:hAnsi="Courier New" w:cs="Courier New"/>
+          <w:sz w:val="24"/>
+          <w:szCs w:val="24"/>
         </w:rPr>
       </w:pPr>
       <w:r>
@@ -504,31 +523,8 @@
           <w:rFonts w:cs="Courier New" w:ascii="Courier New" w:hAnsi="Courier New"/>
           <w:b/>
           <w:bCs/>
-          <w:sz w:val="28"/>
-          <w:szCs w:val="28"/>
-        </w:rPr>
-      </w:r>
-    </w:p>
-    <w:p>
-      <w:pPr>
-        <w:pStyle w:val="Normal"/>
-        <w:bidi w:val="0"/>
-        <w:jc w:val="center"/>
-        <w:rPr>
-          <w:rFonts w:ascii="Courier New" w:hAnsi="Courier New" w:cs="Courier New"/>
-          <w:b/>
-          <w:bCs/>
-          <w:sz w:val="40"/>
-          <w:szCs w:val="40"/>
-        </w:rPr>
-      </w:pPr>
-      <w:r>
-        <w:rPr>
-          <w:rFonts w:cs="Courier New" w:ascii="Courier New" w:hAnsi="Courier New"/>
-          <w:b/>
-          <w:bCs/>
-          <w:sz w:val="40"/>
-          <w:szCs w:val="40"/>
+          <w:sz w:val="24"/>
+          <w:szCs w:val="24"/>
         </w:rPr>
         <w:t>Free, Open Source, .NET 8, With over 50 Million Malware Definition!</w:t>
       </w:r>
@@ -569,20 +565,18 @@
         <w:jc w:val="left"/>
         <w:rPr>
           <w:rFonts w:ascii="Courier New" w:hAnsi="Courier New" w:cs="Courier New"/>
+          <w:sz w:val="24"/>
+          <w:szCs w:val="24"/>
+        </w:rPr>
+      </w:pPr>
+      <w:r>
+        <w:rPr>
+          <w:rFonts w:cs="Courier New" w:ascii="Courier New" w:hAnsi="Courier New"/>
           <w:b/>
           <w:bCs/>
           <w:sz w:val="24"/>
           <w:szCs w:val="24"/>
         </w:rPr>
-      </w:pPr>
-      <w:r>
-        <w:rPr>
-          <w:rFonts w:cs="Courier New" w:ascii="Courier New" w:hAnsi="Courier New"/>
-          <w:b/>
-          <w:bCs/>
-          <w:sz w:val="24"/>
-          <w:szCs w:val="24"/>
-        </w:rPr>
         <w:t>Malware:</w:t>
       </w:r>
     </w:p>
@@ -616,11 +610,32 @@
         <w:jc w:val="left"/>
         <w:rPr>
           <w:rFonts w:ascii="Courier New" w:hAnsi="Courier New" w:cs="Courier New"/>
+          <w:sz w:val="24"/>
+          <w:szCs w:val="24"/>
+        </w:rPr>
+      </w:pPr>
+      <w:r>
+        <w:rPr>
+          <w:rFonts w:cs="Courier New" w:ascii="Courier New" w:hAnsi="Courier New"/>
           <w:b w:val="false"/>
           <w:bCs w:val="false"/>
           <w:sz w:val="24"/>
           <w:szCs w:val="24"/>
         </w:rPr>
+        <w:tab/>
+        <w:t>Virus</w:t>
+      </w:r>
+    </w:p>
+    <w:p>
+      <w:pPr>
+        <w:pStyle w:val="Normal"/>
+        <w:bidi w:val="0"/>
+        <w:jc w:val="left"/>
+        <w:rPr>
+          <w:rFonts w:ascii="Courier New" w:hAnsi="Courier New" w:cs="Courier New"/>
+          <w:sz w:val="24"/>
+          <w:szCs w:val="24"/>
+        </w:rPr>
       </w:pPr>
       <w:r>
         <w:rPr>
@@ -631,21 +646,43 @@
           <w:szCs w:val="24"/>
         </w:rPr>
         <w:tab/>
-        <w:t>Virus</w:t>
-      </w:r>
-    </w:p>
-    <w:p>
-      <w:pPr>
-        <w:pStyle w:val="Normal"/>
-        <w:bidi w:val="0"/>
-        <w:jc w:val="left"/>
-        <w:rPr>
-          <w:rFonts w:ascii="Courier New" w:hAnsi="Courier New" w:cs="Courier New"/>
+        <w:t>Trojan (Backdoor)</w:t>
+      </w:r>
+    </w:p>
+    <w:p>
+      <w:pPr>
+        <w:pStyle w:val="Normal"/>
+        <w:bidi w:val="0"/>
+        <w:jc w:val="left"/>
+        <w:rPr>
+          <w:rFonts w:ascii="Courier New" w:hAnsi="Courier New" w:cs="Courier New"/>
+          <w:sz w:val="24"/>
+          <w:szCs w:val="24"/>
+        </w:rPr>
+      </w:pPr>
+      <w:r>
+        <w:rPr>
+          <w:rFonts w:cs="Courier New" w:ascii="Courier New" w:hAnsi="Courier New"/>
           <w:b w:val="false"/>
           <w:bCs w:val="false"/>
           <w:sz w:val="24"/>
           <w:szCs w:val="24"/>
         </w:rPr>
+        <w:tab/>
+        <w:tab/>
+        <w:t>Self</w:t>
+      </w:r>
+    </w:p>
+    <w:p>
+      <w:pPr>
+        <w:pStyle w:val="Normal"/>
+        <w:bidi w:val="0"/>
+        <w:jc w:val="left"/>
+        <w:rPr>
+          <w:rFonts w:ascii="Courier New" w:hAnsi="Courier New" w:cs="Courier New"/>
+          <w:sz w:val="24"/>
+          <w:szCs w:val="24"/>
+        </w:rPr>
       </w:pPr>
       <w:r>
         <w:rPr>
@@ -656,21 +693,46 @@
           <w:szCs w:val="24"/>
         </w:rPr>
         <w:tab/>
-        <w:t>Trojan (Backdoor)</w:t>
-      </w:r>
-    </w:p>
-    <w:p>
-      <w:pPr>
-        <w:pStyle w:val="Normal"/>
-        <w:bidi w:val="0"/>
-        <w:jc w:val="left"/>
-        <w:rPr>
-          <w:rFonts w:ascii="Courier New" w:hAnsi="Courier New" w:cs="Courier New"/>
+        <w:tab/>
+        <w:tab/>
+        <w:t>Audio</w:t>
+      </w:r>
+    </w:p>
+    <w:p>
+      <w:pPr>
+        <w:pStyle w:val="Normal"/>
+        <w:bidi w:val="0"/>
+        <w:jc w:val="left"/>
+        <w:rPr>
+          <w:rFonts w:ascii="Courier New" w:hAnsi="Courier New" w:cs="Courier New"/>
+          <w:sz w:val="24"/>
+          <w:szCs w:val="24"/>
+        </w:rPr>
+      </w:pPr>
+      <w:r>
+        <w:rPr>
+          <w:rFonts w:cs="Courier New" w:ascii="Courier New" w:hAnsi="Courier New"/>
           <w:b w:val="false"/>
           <w:bCs w:val="false"/>
           <w:sz w:val="24"/>
           <w:szCs w:val="24"/>
         </w:rPr>
+        <w:tab/>
+        <w:tab/>
+        <w:tab/>
+        <w:t>Web Cam</w:t>
+      </w:r>
+    </w:p>
+    <w:p>
+      <w:pPr>
+        <w:pStyle w:val="Normal"/>
+        <w:bidi w:val="0"/>
+        <w:jc w:val="left"/>
+        <w:rPr>
+          <w:rFonts w:ascii="Courier New" w:hAnsi="Courier New" w:cs="Courier New"/>
+          <w:sz w:val="24"/>
+          <w:szCs w:val="24"/>
+        </w:rPr>
       </w:pPr>
       <w:r>
         <w:rPr>
@@ -682,21 +744,44 @@
         </w:rPr>
         <w:tab/>
         <w:tab/>
-        <w:t>Self</w:t>
-      </w:r>
-    </w:p>
-    <w:p>
-      <w:pPr>
-        <w:pStyle w:val="Normal"/>
-        <w:bidi w:val="0"/>
-        <w:jc w:val="left"/>
-        <w:rPr>
-          <w:rFonts w:ascii="Courier New" w:hAnsi="Courier New" w:cs="Courier New"/>
+        <w:tab/>
+        <w:t>Key Logger</w:t>
+      </w:r>
+    </w:p>
+    <w:p>
+      <w:pPr>
+        <w:pStyle w:val="Normal"/>
+        <w:bidi w:val="0"/>
+        <w:jc w:val="left"/>
+        <w:rPr>
+          <w:rFonts w:ascii="Courier New" w:hAnsi="Courier New" w:cs="Courier New"/>
+          <w:sz w:val="24"/>
+          <w:szCs w:val="24"/>
+        </w:rPr>
+      </w:pPr>
+      <w:r>
+        <w:rPr>
+          <w:rFonts w:cs="Courier New" w:ascii="Courier New" w:hAnsi="Courier New"/>
           <w:b w:val="false"/>
           <w:bCs w:val="false"/>
           <w:sz w:val="24"/>
           <w:szCs w:val="24"/>
         </w:rPr>
+        <w:tab/>
+        <w:tab/>
+        <w:t>Others</w:t>
+      </w:r>
+    </w:p>
+    <w:p>
+      <w:pPr>
+        <w:pStyle w:val="Normal"/>
+        <w:bidi w:val="0"/>
+        <w:jc w:val="left"/>
+        <w:rPr>
+          <w:rFonts w:ascii="Courier New" w:hAnsi="Courier New" w:cs="Courier New"/>
+          <w:sz w:val="24"/>
+          <w:szCs w:val="24"/>
+        </w:rPr>
       </w:pPr>
       <w:r>
         <w:rPr>
@@ -709,21 +794,42 @@
         <w:tab/>
         <w:tab/>
         <w:tab/>
-        <w:t>Audio</w:t>
-      </w:r>
-    </w:p>
-    <w:p>
-      <w:pPr>
-        <w:pStyle w:val="Normal"/>
-        <w:bidi w:val="0"/>
-        <w:jc w:val="left"/>
-        <w:rPr>
-          <w:rFonts w:ascii="Courier New" w:hAnsi="Courier New" w:cs="Courier New"/>
+        <w:t>DDOS Attack</w:t>
+      </w:r>
+    </w:p>
+    <w:p>
+      <w:pPr>
+        <w:pStyle w:val="Normal"/>
+        <w:bidi w:val="0"/>
+        <w:jc w:val="left"/>
+        <w:rPr>
+          <w:rFonts w:ascii="Courier New" w:hAnsi="Courier New" w:cs="Courier New"/>
+          <w:sz w:val="24"/>
+          <w:szCs w:val="24"/>
+        </w:rPr>
+      </w:pPr>
+      <w:r>
+        <w:rPr>
+          <w:rFonts w:cs="Courier New" w:ascii="Courier New" w:hAnsi="Courier New"/>
           <w:b w:val="false"/>
           <w:bCs w:val="false"/>
           <w:sz w:val="24"/>
           <w:szCs w:val="24"/>
         </w:rPr>
+        <w:tab/>
+        <w:t>Ransomware</w:t>
+      </w:r>
+    </w:p>
+    <w:p>
+      <w:pPr>
+        <w:pStyle w:val="Normal"/>
+        <w:bidi w:val="0"/>
+        <w:jc w:val="left"/>
+        <w:rPr>
+          <w:rFonts w:ascii="Courier New" w:hAnsi="Courier New" w:cs="Courier New"/>
+          <w:sz w:val="24"/>
+          <w:szCs w:val="24"/>
+        </w:rPr>
       </w:pPr>
       <w:r>
         <w:rPr>
@@ -734,187 +840,53 @@
           <w:szCs w:val="24"/>
         </w:rPr>
         <w:tab/>
-        <w:tab/>
-        <w:tab/>
-        <w:t>Web Cam</w:t>
-      </w:r>
-    </w:p>
-    <w:p>
-      <w:pPr>
-        <w:pStyle w:val="Normal"/>
-        <w:bidi w:val="0"/>
-        <w:jc w:val="left"/>
-        <w:rPr>
-          <w:rFonts w:ascii="Courier New" w:hAnsi="Courier New" w:cs="Courier New"/>
+        <w:t>Worm</w:t>
+      </w:r>
+    </w:p>
+    <w:p>
+      <w:pPr>
+        <w:pStyle w:val="Normal"/>
+        <w:bidi w:val="0"/>
+        <w:jc w:val="left"/>
+        <w:rPr>
+          <w:rFonts w:ascii="Courier New" w:hAnsi="Courier New" w:cs="Courier New"/>
+          <w:sz w:val="24"/>
+          <w:szCs w:val="24"/>
+        </w:rPr>
+      </w:pPr>
+      <w:r>
+        <w:rPr>
+          <w:rFonts w:cs="Courier New" w:ascii="Courier New" w:hAnsi="Courier New"/>
           <w:b w:val="false"/>
           <w:bCs w:val="false"/>
           <w:sz w:val="24"/>
           <w:szCs w:val="24"/>
         </w:rPr>
-      </w:pPr>
-      <w:r>
-        <w:rPr>
-          <w:rFonts w:cs="Courier New" w:ascii="Courier New" w:hAnsi="Courier New"/>
+        <w:tab/>
+        <w:t>…</w:t>
+      </w:r>
+    </w:p>
+    <w:p>
+      <w:pPr>
+        <w:pStyle w:val="Normal"/>
+        <w:bidi w:val="0"/>
+        <w:jc w:val="left"/>
+        <w:rPr>
+          <w:rFonts w:ascii="Courier New" w:hAnsi="Courier New" w:cs="Courier New"/>
           <w:b w:val="false"/>
           <w:bCs w:val="false"/>
           <w:sz w:val="24"/>
           <w:szCs w:val="24"/>
         </w:rPr>
-        <w:tab/>
-        <w:tab/>
-        <w:tab/>
-        <w:t>Key Logger</w:t>
-      </w:r>
-    </w:p>
-    <w:p>
-      <w:pPr>
-        <w:pStyle w:val="Normal"/>
-        <w:bidi w:val="0"/>
-        <w:jc w:val="left"/>
-        <w:rPr>
-          <w:rFonts w:ascii="Courier New" w:hAnsi="Courier New" w:cs="Courier New"/>
+      </w:pPr>
+      <w:r>
+        <w:rPr>
+          <w:rFonts w:cs="Courier New" w:ascii="Courier New" w:hAnsi="Courier New"/>
           <w:b w:val="false"/>
           <w:bCs w:val="false"/>
           <w:sz w:val="24"/>
           <w:szCs w:val="24"/>
         </w:rPr>
-      </w:pPr>
-      <w:r>
-        <w:rPr>
-          <w:rFonts w:cs="Courier New" w:ascii="Courier New" w:hAnsi="Courier New"/>
-          <w:b w:val="false"/>
-          <w:bCs w:val="false"/>
-          <w:sz w:val="24"/>
-          <w:szCs w:val="24"/>
-        </w:rPr>
-        <w:tab/>
-        <w:tab/>
-        <w:t>Others</w:t>
-      </w:r>
-    </w:p>
-    <w:p>
-      <w:pPr>
-        <w:pStyle w:val="Normal"/>
-        <w:bidi w:val="0"/>
-        <w:jc w:val="left"/>
-        <w:rPr>
-          <w:rFonts w:ascii="Courier New" w:hAnsi="Courier New" w:cs="Courier New"/>
-          <w:b w:val="false"/>
-          <w:bCs w:val="false"/>
-          <w:sz w:val="24"/>
-          <w:szCs w:val="24"/>
-        </w:rPr>
-      </w:pPr>
-      <w:r>
-        <w:rPr>
-          <w:rFonts w:cs="Courier New" w:ascii="Courier New" w:hAnsi="Courier New"/>
-          <w:b w:val="false"/>
-          <w:bCs w:val="false"/>
-          <w:sz w:val="24"/>
-          <w:szCs w:val="24"/>
-        </w:rPr>
-        <w:tab/>
-        <w:tab/>
-        <w:tab/>
-        <w:t>DDOS Attack</w:t>
-      </w:r>
-    </w:p>
-    <w:p>
-      <w:pPr>
-        <w:pStyle w:val="Normal"/>
-        <w:bidi w:val="0"/>
-        <w:jc w:val="left"/>
-        <w:rPr>
-          <w:rFonts w:ascii="Courier New" w:hAnsi="Courier New" w:cs="Courier New"/>
-          <w:b w:val="false"/>
-          <w:bCs w:val="false"/>
-          <w:sz w:val="24"/>
-          <w:szCs w:val="24"/>
-        </w:rPr>
-      </w:pPr>
-      <w:r>
-        <w:rPr>
-          <w:rFonts w:cs="Courier New" w:ascii="Courier New" w:hAnsi="Courier New"/>
-          <w:b w:val="false"/>
-          <w:bCs w:val="false"/>
-          <w:sz w:val="24"/>
-          <w:szCs w:val="24"/>
-        </w:rPr>
-        <w:tab/>
-        <w:t>Ransomware</w:t>
-      </w:r>
-    </w:p>
-    <w:p>
-      <w:pPr>
-        <w:pStyle w:val="Normal"/>
-        <w:bidi w:val="0"/>
-        <w:jc w:val="left"/>
-        <w:rPr>
-          <w:rFonts w:ascii="Courier New" w:hAnsi="Courier New" w:cs="Courier New"/>
-          <w:b w:val="false"/>
-          <w:bCs w:val="false"/>
-          <w:sz w:val="24"/>
-          <w:szCs w:val="24"/>
-        </w:rPr>
-      </w:pPr>
-      <w:r>
-        <w:rPr>
-          <w:rFonts w:cs="Courier New" w:ascii="Courier New" w:hAnsi="Courier New"/>
-          <w:b w:val="false"/>
-          <w:bCs w:val="false"/>
-          <w:sz w:val="24"/>
-          <w:szCs w:val="24"/>
-        </w:rPr>
-        <w:tab/>
-        <w:t>Worm</w:t>
-      </w:r>
-    </w:p>
-    <w:p>
-      <w:pPr>
-        <w:pStyle w:val="Normal"/>
-        <w:bidi w:val="0"/>
-        <w:jc w:val="left"/>
-        <w:rPr>
-          <w:rFonts w:ascii="Courier New" w:hAnsi="Courier New" w:cs="Courier New"/>
-          <w:b w:val="false"/>
-          <w:bCs w:val="false"/>
-          <w:sz w:val="24"/>
-          <w:szCs w:val="24"/>
-        </w:rPr>
-      </w:pPr>
-      <w:r>
-        <w:rPr>
-          <w:rFonts w:cs="Courier New" w:ascii="Courier New" w:hAnsi="Courier New"/>
-          <w:b w:val="false"/>
-          <w:bCs w:val="false"/>
-          <w:sz w:val="24"/>
-          <w:szCs w:val="24"/>
-        </w:rPr>
-        <w:tab/>
-        <w:t>…</w:t>
-      </w:r>
-    </w:p>
-    <w:p>
-      <w:pPr>
-        <w:pStyle w:val="Normal"/>
-        <w:bidi w:val="0"/>
-        <w:jc w:val="left"/>
-        <w:rPr>
-          <w:rFonts w:ascii="Courier New" w:hAnsi="Courier New" w:cs="Courier New"/>
-          <w:b w:val="false"/>
-          <w:bCs w:val="false"/>
-          <w:sz w:val="24"/>
-          <w:szCs w:val="24"/>
-        </w:rPr>
-      </w:pPr>
-      <w:r>
-        <w:rPr>
-          <w:rFonts w:cs="Courier New" w:ascii="Courier New" w:hAnsi="Courier New"/>
-          <w:b w:val="false"/>
-          <w:bCs w:val="false"/>
-          <w:sz w:val="24"/>
-          <w:szCs w:val="24"/>
-        </w:rPr>
       </w:r>
     </w:p>
     <w:p>
@@ -924,9 +896,6 @@
         <w:jc w:val="both"/>
         <w:rPr>
           <w:rFonts w:ascii="Courier New" w:hAnsi="Courier New" w:cs="Courier New"/>
-          <w:b/>
-          <w:bCs/>
-          <w:color w:val="C9211E"/>
           <w:sz w:val="24"/>
           <w:szCs w:val="24"/>
         </w:rPr>
@@ -988,8 +957,6 @@
         <w:jc w:val="left"/>
         <w:rPr>
           <w:rFonts w:ascii="Courier New" w:hAnsi="Courier New" w:cs="Courier New"/>
-          <w:b w:val="false"/>
-          <w:bCs w:val="false"/>
           <w:sz w:val="24"/>
           <w:szCs w:val="24"/>
         </w:rPr>
@@ -1082,13 +1049,7 @@
         <w:pStyle w:val="Normal"/>
         <w:bidi w:val="0"/>
         <w:jc w:val="left"/>
-        <w:rPr>
-          <w:rFonts w:ascii="Courier New" w:hAnsi="Courier New" w:cs="Courier New"/>
-          <w:b w:val="false"/>
-          <w:bCs w:val="false"/>
-          <w:sz w:val="24"/>
-          <w:szCs w:val="24"/>
-        </w:rPr>
+        <w:rPr/>
       </w:pPr>
       <w:hyperlink r:id="rId8">
         <w:r>
@@ -1144,44 +1105,42 @@
         <w:jc w:val="left"/>
         <w:rPr>
           <w:rFonts w:ascii="Courier New" w:hAnsi="Courier New" w:cs="Courier New"/>
+          <w:sz w:val="24"/>
+          <w:szCs w:val="24"/>
+        </w:rPr>
+      </w:pPr>
+      <w:r>
+        <w:rPr>
+          <w:rFonts w:cs="Courier New" w:ascii="Courier New" w:hAnsi="Courier New"/>
           <w:b w:val="false"/>
           <w:bCs w:val="false"/>
           <w:sz w:val="24"/>
           <w:szCs w:val="24"/>
         </w:rPr>
-      </w:pPr>
-      <w:r>
-        <w:rPr>
-          <w:rFonts w:cs="Courier New" w:ascii="Courier New" w:hAnsi="Courier New"/>
+        <w:tab/>
+        <w:t>Free API: x in Hour, y in Day, z in Month</w:t>
+      </w:r>
+    </w:p>
+    <w:p>
+      <w:pPr>
+        <w:pStyle w:val="Normal"/>
+        <w:bidi w:val="1"/>
+        <w:jc w:val="left"/>
+        <w:rPr>
+          <w:rFonts w:ascii="Courier New" w:hAnsi="Courier New" w:cs="Courier New"/>
           <w:b w:val="false"/>
           <w:bCs w:val="false"/>
           <w:sz w:val="24"/>
           <w:szCs w:val="24"/>
         </w:rPr>
-        <w:tab/>
-        <w:t>Free API: x in Hour, y in Day, z in Month</w:t>
-      </w:r>
-    </w:p>
-    <w:p>
-      <w:pPr>
-        <w:pStyle w:val="Normal"/>
-        <w:bidi w:val="1"/>
-        <w:jc w:val="left"/>
-        <w:rPr>
-          <w:rFonts w:ascii="Courier New" w:hAnsi="Courier New" w:cs="Courier New"/>
+      </w:pPr>
+      <w:r>
+        <w:rPr>
+          <w:rFonts w:cs="Courier New" w:ascii="Courier New" w:hAnsi="Courier New"/>
           <w:b w:val="false"/>
           <w:bCs w:val="false"/>
           <w:sz w:val="24"/>
           <w:szCs w:val="24"/>
-        </w:rPr>
-      </w:pPr>
-      <w:r>
-        <w:rPr>
-          <w:rFonts w:cs="Courier New" w:ascii="Courier New" w:hAnsi="Courier New"/>
-          <w:b w:val="false"/>
-          <w:bCs w:val="false"/>
-          <w:sz w:val="24"/>
-          <w:szCs w:val="24"/>
           <w:rtl w:val="true"/>
         </w:rPr>
       </w:r>
@@ -1193,8 +1152,6 @@
         <w:jc w:val="left"/>
         <w:rPr>
           <w:rFonts w:ascii="Courier New" w:hAnsi="Courier New" w:cs="Courier New"/>
-          <w:b w:val="false"/>
-          <w:bCs w:val="false"/>
           <w:sz w:val="24"/>
           <w:szCs w:val="24"/>
         </w:rPr>
@@ -1340,9 +1297,6 @@
         <w:jc w:val="left"/>
         <w:rPr>
           <w:rFonts w:ascii="Courier New" w:hAnsi="Courier New" w:cs="Courier New"/>
-          <w:b/>
-          <w:bCs/>
-          <w:color w:val="C9211E"/>
           <w:sz w:val="24"/>
           <w:szCs w:val="24"/>
         </w:rPr>
@@ -1405,8 +1359,6 @@
         <w:jc w:val="left"/>
         <w:rPr>
           <w:rFonts w:ascii="Courier New" w:hAnsi="Courier New" w:cs="Courier New"/>
-          <w:b w:val="false"/>
-          <w:bCs w:val="false"/>
           <w:sz w:val="24"/>
           <w:szCs w:val="24"/>
         </w:rPr>
@@ -1471,8 +1423,6 @@
         <w:jc w:val="left"/>
         <w:rPr>
           <w:rFonts w:ascii="Courier New" w:hAnsi="Courier New" w:cs="Courier New"/>
-          <w:b w:val="false"/>
-          <w:bCs w:val="false"/>
           <w:sz w:val="24"/>
           <w:szCs w:val="24"/>
         </w:rPr>
@@ -1502,8 +1452,6 @@
         <w:jc w:val="left"/>
         <w:rPr>
           <w:rFonts w:ascii="Courier New" w:hAnsi="Courier New" w:cs="Courier New"/>
-          <w:b w:val="false"/>
-          <w:bCs w:val="false"/>
           <w:sz w:val="24"/>
           <w:szCs w:val="24"/>
         </w:rPr>
@@ -1587,11 +1535,86 @@
         <w:jc w:val="left"/>
         <w:rPr>
           <w:rFonts w:ascii="Courier New" w:hAnsi="Courier New" w:cs="Courier New"/>
+          <w:sz w:val="24"/>
+          <w:szCs w:val="24"/>
+        </w:rPr>
+      </w:pPr>
+      <w:r>
+        <w:rPr>
+          <w:rFonts w:cs="Courier New" w:ascii="Courier New" w:hAnsi="Courier New"/>
           <w:b/>
           <w:bCs/>
           <w:sz w:val="24"/>
           <w:szCs w:val="24"/>
         </w:rPr>
+        <w:t>Portable Executable:</w:t>
+      </w:r>
+    </w:p>
+    <w:p>
+      <w:pPr>
+        <w:pStyle w:val="Normal"/>
+        <w:bidi w:val="0"/>
+        <w:jc w:val="left"/>
+        <w:rPr>
+          <w:rFonts w:ascii="Courier New" w:hAnsi="Courier New" w:cs="Courier New"/>
+          <w:sz w:val="24"/>
+          <w:szCs w:val="24"/>
+        </w:rPr>
+      </w:pPr>
+      <w:r>
+        <w:rPr>
+          <w:rFonts w:cs="Courier New" w:ascii="Courier New" w:hAnsi="Courier New"/>
+          <w:sz w:val="24"/>
+          <w:szCs w:val="24"/>
+        </w:rPr>
+      </w:r>
+    </w:p>
+    <w:p>
+      <w:pPr>
+        <w:pStyle w:val="Normal"/>
+        <w:bidi w:val="0"/>
+        <w:jc w:val="left"/>
+        <w:rPr/>
+      </w:pPr>
+      <w:r>
+        <w:rPr>
+          <w:rStyle w:val="Hyperlink"/>
+          <w:rFonts w:cs="Courier New" w:ascii="Courier New" w:hAnsi="Courier New"/>
+          <w:sz w:val="24"/>
+          <w:szCs w:val="24"/>
+        </w:rPr>
+        <w:t>https://en.wikipedia.org/wiki/Portable_Executable</w:t>
+      </w:r>
+    </w:p>
+    <w:p>
+      <w:pPr>
+        <w:pStyle w:val="Normal"/>
+        <w:bidi w:val="0"/>
+        <w:jc w:val="left"/>
+        <w:rPr>
+          <w:rFonts w:ascii="Courier New" w:hAnsi="Courier New" w:cs="Courier New"/>
+          <w:sz w:val="24"/>
+          <w:szCs w:val="24"/>
+        </w:rPr>
+      </w:pPr>
+      <w:r>
+        <w:rPr>
+          <w:rFonts w:cs="Courier New" w:ascii="Courier New" w:hAnsi="Courier New"/>
+          <w:sz w:val="24"/>
+          <w:szCs w:val="24"/>
+        </w:rPr>
+      </w:r>
+    </w:p>
+    <w:p>
+      <w:pPr>
+        <w:pStyle w:val="Normal"/>
+        <w:bidi w:val="0"/>
+        <w:jc w:val="left"/>
+        <w:rPr>
+          <w:rFonts w:ascii="Courier New" w:hAnsi="Courier New" w:cs="Courier New"/>
+          <w:sz w:val="24"/>
+          <w:szCs w:val="24"/>
+        </w:rPr>
       </w:pPr>
       <w:r>
         <w:rPr>
@@ -1601,7 +1624,7 @@
           <w:sz w:val="24"/>
           <w:szCs w:val="24"/>
         </w:rPr>
-        <w:t>Portable Executable:</w:t>
+        <w:t>List of file signatures:</w:t>
       </w:r>
     </w:p>
     <w:p>
@@ -1637,40 +1660,102 @@
           <w:sz w:val="24"/>
           <w:szCs w:val="24"/>
         </w:rPr>
-        <w:t>https://en.wikipedia.org/wiki/Portable_Executable</w:t>
-      </w:r>
-    </w:p>
-    <w:p>
-      <w:pPr>
-        <w:pStyle w:val="Normal"/>
-        <w:bidi w:val="0"/>
-        <w:jc w:val="left"/>
-        <w:rPr>
-          <w:rFonts w:ascii="Courier New" w:hAnsi="Courier New" w:cs="Courier New"/>
-          <w:sz w:val="24"/>
-          <w:szCs w:val="24"/>
-        </w:rPr>
-      </w:pPr>
-      <w:r>
-        <w:rPr>
-          <w:rFonts w:cs="Courier New" w:ascii="Courier New" w:hAnsi="Courier New"/>
-          <w:sz w:val="24"/>
-          <w:szCs w:val="24"/>
-        </w:rPr>
-      </w:r>
-    </w:p>
-    <w:p>
-      <w:pPr>
-        <w:pStyle w:val="Normal"/>
-        <w:bidi w:val="0"/>
-        <w:jc w:val="left"/>
-        <w:rPr>
-          <w:rFonts w:ascii="Courier New" w:hAnsi="Courier New" w:cs="Courier New"/>
+        <w:t>https://en.wikipedia.org/wiki/List_of_file_signatures</w:t>
+      </w:r>
+    </w:p>
+    <w:p>
+      <w:pPr>
+        <w:pStyle w:val="Normal"/>
+        <w:bidi w:val="0"/>
+        <w:jc w:val="left"/>
+        <w:rPr>
+          <w:rFonts w:ascii="Courier New" w:hAnsi="Courier New" w:cs="Courier New"/>
+          <w:sz w:val="24"/>
+          <w:szCs w:val="24"/>
+        </w:rPr>
+      </w:pPr>
+      <w:r>
+        <w:rPr>
+          <w:rFonts w:cs="Courier New" w:ascii="Courier New" w:hAnsi="Courier New"/>
+          <w:sz w:val="24"/>
+          <w:szCs w:val="24"/>
+        </w:rPr>
+      </w:r>
+    </w:p>
+    <w:p>
+      <w:pPr>
+        <w:pStyle w:val="Normal"/>
+        <w:bidi w:val="0"/>
+        <w:jc w:val="left"/>
+        <w:rPr>
+          <w:rFonts w:ascii="Courier New" w:hAnsi="Courier New" w:cs="Courier New"/>
+          <w:sz w:val="24"/>
+          <w:szCs w:val="24"/>
+        </w:rPr>
+      </w:pPr>
+      <w:r>
+        <w:rPr>
+          <w:rFonts w:cs="Courier New" w:ascii="Courier New" w:hAnsi="Courier New"/>
+          <w:sz w:val="24"/>
+          <w:szCs w:val="24"/>
+        </w:rPr>
+      </w:r>
+      <w:r>
+        <w:br w:type="page"/>
+      </w:r>
+    </w:p>
+    <w:p>
+      <w:pPr>
+        <w:pStyle w:val="Normal"/>
+        <w:bidi w:val="0"/>
+        <w:spacing w:before="0" w:after="0"/>
+        <w:jc w:val="center"/>
+        <w:rPr>
+          <w:rFonts w:ascii="Courier New" w:hAnsi="Courier New" w:cs="Courier New"/>
+          <w:sz w:val="24"/>
+          <w:szCs w:val="24"/>
+        </w:rPr>
+      </w:pPr>
+      <w:r>
+        <w:rPr>
+          <w:rFonts w:cs="Courier New" w:ascii="Courier New" w:hAnsi="Courier New"/>
           <w:b/>
           <w:bCs/>
           <w:sz w:val="24"/>
           <w:szCs w:val="24"/>
         </w:rPr>
+        <w:t>Forensic / Malware Analysis</w:t>
+      </w:r>
+    </w:p>
+    <w:p>
+      <w:pPr>
+        <w:pStyle w:val="Normal"/>
+        <w:bidi w:val="0"/>
+        <w:jc w:val="left"/>
+        <w:rPr>
+          <w:rFonts w:ascii="Courier New" w:hAnsi="Courier New" w:cs="Courier New"/>
+          <w:sz w:val="24"/>
+          <w:szCs w:val="24"/>
+        </w:rPr>
+      </w:pPr>
+      <w:r>
+        <w:rPr>
+          <w:rFonts w:cs="Courier New" w:ascii="Courier New" w:hAnsi="Courier New"/>
+          <w:sz w:val="24"/>
+          <w:szCs w:val="24"/>
+        </w:rPr>
+      </w:r>
+    </w:p>
+    <w:p>
+      <w:pPr>
+        <w:pStyle w:val="Normal"/>
+        <w:bidi w:val="0"/>
+        <w:jc w:val="left"/>
+        <w:rPr>
+          <w:rFonts w:ascii="Courier New" w:hAnsi="Courier New" w:cs="Courier New"/>
+          <w:sz w:val="24"/>
+          <w:szCs w:val="24"/>
+        </w:rPr>
       </w:pPr>
       <w:r>
         <w:rPr>
@@ -1680,196 +1765,52 @@
           <w:sz w:val="24"/>
           <w:szCs w:val="24"/>
         </w:rPr>
-        <w:t>List of file signatures:</w:t>
-      </w:r>
-    </w:p>
-    <w:p>
-      <w:pPr>
-        <w:pStyle w:val="Normal"/>
-        <w:bidi w:val="0"/>
-        <w:jc w:val="left"/>
-        <w:rPr>
-          <w:rFonts w:ascii="Courier New" w:hAnsi="Courier New" w:cs="Courier New"/>
-          <w:sz w:val="24"/>
-          <w:szCs w:val="24"/>
-        </w:rPr>
-      </w:pPr>
-      <w:r>
-        <w:rPr>
-          <w:rFonts w:cs="Courier New" w:ascii="Courier New" w:hAnsi="Courier New"/>
-          <w:sz w:val="24"/>
-          <w:szCs w:val="24"/>
-        </w:rPr>
-      </w:r>
-    </w:p>
-    <w:p>
-      <w:pPr>
-        <w:pStyle w:val="Normal"/>
-        <w:bidi w:val="0"/>
-        <w:jc w:val="left"/>
-        <w:rPr/>
-      </w:pPr>
-      <w:r>
-        <w:rPr>
-          <w:rStyle w:val="Hyperlink"/>
-          <w:rFonts w:cs="Courier New" w:ascii="Courier New" w:hAnsi="Courier New"/>
-          <w:sz w:val="24"/>
-          <w:szCs w:val="24"/>
-        </w:rPr>
-        <w:t>https://en.wikipedia.org/wiki/List_of_file_signatures</w:t>
-      </w:r>
-    </w:p>
-    <w:p>
-      <w:pPr>
-        <w:pStyle w:val="Normal"/>
-        <w:bidi w:val="0"/>
-        <w:jc w:val="left"/>
-        <w:rPr>
-          <w:rFonts w:ascii="Courier New" w:hAnsi="Courier New" w:cs="Courier New"/>
-          <w:sz w:val="24"/>
-          <w:szCs w:val="24"/>
-        </w:rPr>
-      </w:pPr>
-      <w:r>
-        <w:rPr>
-          <w:rFonts w:cs="Courier New" w:ascii="Courier New" w:hAnsi="Courier New"/>
-          <w:sz w:val="24"/>
-          <w:szCs w:val="24"/>
-        </w:rPr>
-      </w:r>
-    </w:p>
-    <w:p>
-      <w:pPr>
-        <w:pStyle w:val="Normal"/>
-        <w:bidi w:val="0"/>
-        <w:jc w:val="left"/>
-        <w:rPr>
-          <w:rFonts w:ascii="Courier New" w:hAnsi="Courier New" w:cs="Courier New"/>
-          <w:sz w:val="24"/>
-          <w:szCs w:val="24"/>
-        </w:rPr>
-      </w:pPr>
-      <w:r>
-        <w:rPr>
-          <w:rFonts w:cs="Courier New" w:ascii="Courier New" w:hAnsi="Courier New"/>
-          <w:sz w:val="24"/>
-          <w:szCs w:val="24"/>
-        </w:rPr>
-      </w:r>
-      <w:r>
-        <w:br w:type="page"/>
-      </w:r>
-    </w:p>
-    <w:p>
-      <w:pPr>
-        <w:pStyle w:val="Normal"/>
-        <w:bidi w:val="0"/>
-        <w:jc w:val="center"/>
-        <w:rPr>
-          <w:rFonts w:ascii="Courier New" w:hAnsi="Courier New" w:cs="Courier New"/>
+        <w:t>Static</w:t>
+      </w:r>
+    </w:p>
+    <w:p>
+      <w:pPr>
+        <w:pStyle w:val="Normal"/>
+        <w:bidi w:val="0"/>
+        <w:jc w:val="left"/>
+        <w:rPr>
+          <w:rFonts w:ascii="Courier New" w:hAnsi="Courier New" w:cs="Courier New"/>
+          <w:sz w:val="24"/>
+          <w:szCs w:val="24"/>
+        </w:rPr>
+      </w:pPr>
+      <w:r>
+        <w:rPr>
+          <w:rFonts w:cs="Courier New" w:ascii="Courier New" w:hAnsi="Courier New"/>
+          <w:sz w:val="24"/>
+          <w:szCs w:val="24"/>
+        </w:rPr>
+      </w:r>
+    </w:p>
+    <w:p>
+      <w:pPr>
+        <w:pStyle w:val="Normal"/>
+        <w:bidi w:val="0"/>
+        <w:jc w:val="left"/>
+        <w:rPr>
+          <w:rFonts w:ascii="Courier New" w:hAnsi="Courier New" w:cs="Courier New"/>
+          <w:sz w:val="24"/>
+          <w:szCs w:val="24"/>
+        </w:rPr>
+      </w:pPr>
+      <w:r>
+        <w:rPr>
+          <w:rFonts w:cs="Courier New" w:ascii="Courier New" w:hAnsi="Courier New"/>
+          <w:sz w:val="24"/>
+          <w:szCs w:val="24"/>
+        </w:rPr>
+        <w:tab/>
+      </w:r>
+      <w:r>
+        <w:rPr>
+          <w:rFonts w:cs="Courier New" w:ascii="Courier New" w:hAnsi="Courier New"/>
           <w:b/>
           <w:bCs/>
-          <w:sz w:val="40"/>
-          <w:szCs w:val="40"/>
-        </w:rPr>
-      </w:pPr>
-      <w:r>
-        <w:rPr>
-          <w:rFonts w:cs="Courier New" w:ascii="Courier New" w:hAnsi="Courier New"/>
-          <w:b/>
-          <w:bCs/>
-          <w:sz w:val="40"/>
-          <w:szCs w:val="40"/>
-        </w:rPr>
-        <w:t>Forensic / Malware Analysis</w:t>
-      </w:r>
-    </w:p>
-    <w:p>
-      <w:pPr>
-        <w:pStyle w:val="Normal"/>
-        <w:bidi w:val="0"/>
-        <w:jc w:val="left"/>
-        <w:rPr>
-          <w:rFonts w:ascii="Courier New" w:hAnsi="Courier New" w:cs="Courier New"/>
-          <w:sz w:val="24"/>
-          <w:szCs w:val="24"/>
-        </w:rPr>
-      </w:pPr>
-      <w:r>
-        <w:rPr>
-          <w:rFonts w:cs="Courier New" w:ascii="Courier New" w:hAnsi="Courier New"/>
-          <w:sz w:val="24"/>
-          <w:szCs w:val="24"/>
-        </w:rPr>
-      </w:r>
-    </w:p>
-    <w:p>
-      <w:pPr>
-        <w:pStyle w:val="Normal"/>
-        <w:bidi w:val="0"/>
-        <w:jc w:val="left"/>
-        <w:rPr>
-          <w:rFonts w:ascii="Courier New" w:hAnsi="Courier New" w:cs="Courier New"/>
-          <w:b/>
-          <w:bCs/>
-          <w:sz w:val="24"/>
-          <w:szCs w:val="24"/>
-        </w:rPr>
-      </w:pPr>
-      <w:r>
-        <w:rPr>
-          <w:rFonts w:cs="Courier New" w:ascii="Courier New" w:hAnsi="Courier New"/>
-          <w:b/>
-          <w:bCs/>
-          <w:sz w:val="24"/>
-          <w:szCs w:val="24"/>
-        </w:rPr>
-        <w:t>Static</w:t>
-      </w:r>
-    </w:p>
-    <w:p>
-      <w:pPr>
-        <w:pStyle w:val="Normal"/>
-        <w:bidi w:val="0"/>
-        <w:jc w:val="left"/>
-        <w:rPr>
-          <w:rFonts w:ascii="Courier New" w:hAnsi="Courier New" w:cs="Courier New"/>
-          <w:sz w:val="24"/>
-          <w:szCs w:val="24"/>
-        </w:rPr>
-      </w:pPr>
-      <w:r>
-        <w:rPr>
-          <w:rFonts w:cs="Courier New" w:ascii="Courier New" w:hAnsi="Courier New"/>
-          <w:sz w:val="24"/>
-          <w:szCs w:val="24"/>
-        </w:rPr>
-      </w:r>
-    </w:p>
-    <w:p>
-      <w:pPr>
-        <w:pStyle w:val="Normal"/>
-        <w:bidi w:val="0"/>
-        <w:jc w:val="left"/>
-        <w:rPr>
-          <w:rFonts w:ascii="Courier New" w:hAnsi="Courier New" w:cs="Courier New"/>
-          <w:sz w:val="24"/>
-          <w:szCs w:val="24"/>
-        </w:rPr>
-      </w:pPr>
-      <w:r>
-        <w:rPr>
-          <w:rFonts w:cs="Courier New" w:ascii="Courier New" w:hAnsi="Courier New"/>
-          <w:sz w:val="24"/>
-          <w:szCs w:val="24"/>
-        </w:rPr>
-        <w:tab/>
-      </w:r>
-      <w:r>
-        <w:rPr>
-          <w:rFonts w:cs="Courier New" w:ascii="Courier New" w:hAnsi="Courier New"/>
-          <w:b/>
-          <w:bCs/>
           <w:sz w:val="24"/>
           <w:szCs w:val="24"/>
         </w:rPr>
@@ -1923,13 +1864,81 @@
         <w:jc w:val="left"/>
         <w:rPr>
           <w:rFonts w:ascii="Courier New" w:hAnsi="Courier New" w:cs="Courier New"/>
+          <w:sz w:val="24"/>
+          <w:szCs w:val="24"/>
+        </w:rPr>
+      </w:pPr>
+      <w:r>
+        <w:rPr>
+          <w:rFonts w:cs="Courier New" w:ascii="Courier New" w:hAnsi="Courier New"/>
           <w:b/>
           <w:bCs/>
           <w:color w:val="C9211E"/>
           <w:sz w:val="24"/>
           <w:szCs w:val="24"/>
         </w:rPr>
-      </w:pPr>
+        <w:t>Dynamic</w:t>
+      </w:r>
+    </w:p>
+    <w:p>
+      <w:pPr>
+        <w:pStyle w:val="Normal"/>
+        <w:bidi w:val="0"/>
+        <w:jc w:val="left"/>
+        <w:rPr>
+          <w:rFonts w:ascii="Courier New" w:hAnsi="Courier New" w:cs="Courier New"/>
+          <w:sz w:val="24"/>
+          <w:szCs w:val="24"/>
+        </w:rPr>
+      </w:pPr>
+      <w:r>
+        <w:rPr>
+          <w:rFonts w:cs="Courier New" w:ascii="Courier New" w:hAnsi="Courier New"/>
+          <w:sz w:val="24"/>
+          <w:szCs w:val="24"/>
+        </w:rPr>
+      </w:r>
+    </w:p>
+    <w:p>
+      <w:pPr>
+        <w:pStyle w:val="Normal"/>
+        <w:bidi w:val="0"/>
+        <w:jc w:val="left"/>
+        <w:rPr>
+          <w:rFonts w:ascii="Courier New" w:hAnsi="Courier New" w:cs="Courier New"/>
+          <w:sz w:val="24"/>
+          <w:szCs w:val="24"/>
+        </w:rPr>
+      </w:pPr>
+      <w:r>
+        <w:rPr>
+          <w:rFonts w:cs="Courier New" w:ascii="Courier New" w:hAnsi="Courier New"/>
+          <w:sz w:val="24"/>
+          <w:szCs w:val="24"/>
+        </w:rPr>
+        <w:tab/>
+        <w:t>Offline</w:t>
+      </w:r>
+    </w:p>
+    <w:p>
+      <w:pPr>
+        <w:pStyle w:val="Normal"/>
+        <w:bidi w:val="0"/>
+        <w:jc w:val="left"/>
+        <w:rPr>
+          <w:rFonts w:ascii="Courier New" w:hAnsi="Courier New" w:cs="Courier New"/>
+          <w:sz w:val="24"/>
+          <w:szCs w:val="24"/>
+        </w:rPr>
+      </w:pPr>
+      <w:r>
+        <w:rPr>
+          <w:rFonts w:cs="Courier New" w:ascii="Courier New" w:hAnsi="Courier New"/>
+          <w:sz w:val="24"/>
+          <w:szCs w:val="24"/>
+        </w:rPr>
+        <w:tab/>
+      </w:r>
       <w:r>
         <w:rPr>
           <w:rFonts w:cs="Courier New" w:ascii="Courier New" w:hAnsi="Courier New"/>
@@ -1939,77 +1948,6 @@
           <w:sz w:val="24"/>
           <w:szCs w:val="24"/>
         </w:rPr>
-        <w:t>Dynamic</w:t>
-      </w:r>
-    </w:p>
-    <w:p>
-      <w:pPr>
-        <w:pStyle w:val="Normal"/>
-        <w:bidi w:val="0"/>
-        <w:jc w:val="left"/>
-        <w:rPr>
-          <w:rFonts w:ascii="Courier New" w:hAnsi="Courier New" w:cs="Courier New"/>
-          <w:sz w:val="24"/>
-          <w:szCs w:val="24"/>
-        </w:rPr>
-      </w:pPr>
-      <w:r>
-        <w:rPr>
-          <w:rFonts w:cs="Courier New" w:ascii="Courier New" w:hAnsi="Courier New"/>
-          <w:sz w:val="24"/>
-          <w:szCs w:val="24"/>
-        </w:rPr>
-      </w:r>
-    </w:p>
-    <w:p>
-      <w:pPr>
-        <w:pStyle w:val="Normal"/>
-        <w:bidi w:val="0"/>
-        <w:jc w:val="left"/>
-        <w:rPr>
-          <w:rFonts w:ascii="Courier New" w:hAnsi="Courier New" w:cs="Courier New"/>
-          <w:sz w:val="24"/>
-          <w:szCs w:val="24"/>
-        </w:rPr>
-      </w:pPr>
-      <w:r>
-        <w:rPr>
-          <w:rFonts w:cs="Courier New" w:ascii="Courier New" w:hAnsi="Courier New"/>
-          <w:sz w:val="24"/>
-          <w:szCs w:val="24"/>
-        </w:rPr>
-        <w:tab/>
-        <w:t>Offline</w:t>
-      </w:r>
-    </w:p>
-    <w:p>
-      <w:pPr>
-        <w:pStyle w:val="Normal"/>
-        <w:bidi w:val="0"/>
-        <w:jc w:val="left"/>
-        <w:rPr>
-          <w:rFonts w:ascii="Courier New" w:hAnsi="Courier New" w:cs="Courier New"/>
-          <w:sz w:val="24"/>
-          <w:szCs w:val="24"/>
-        </w:rPr>
-      </w:pPr>
-      <w:r>
-        <w:rPr>
-          <w:rFonts w:cs="Courier New" w:ascii="Courier New" w:hAnsi="Courier New"/>
-          <w:sz w:val="24"/>
-          <w:szCs w:val="24"/>
-        </w:rPr>
-        <w:tab/>
-      </w:r>
-      <w:r>
-        <w:rPr>
-          <w:rFonts w:cs="Courier New" w:ascii="Courier New" w:hAnsi="Courier New"/>
-          <w:b/>
-          <w:bCs/>
-          <w:color w:val="C9211E"/>
-          <w:sz w:val="24"/>
-          <w:szCs w:val="24"/>
-        </w:rPr>
         <w:t>Real Time</w:t>
       </w:r>
     </w:p>
@@ -3046,14 +2984,9 @@
         <w:spacing w:before="0" w:after="0"/>
         <w:jc w:val="center"/>
         <w:rPr>
-          <w:rFonts w:ascii="Courier New" w:hAnsi="Courier New" w:eastAsia="NSimSun" w:cs="Courier New"/>
-          <w:b/>
-          <w:bCs/>
-          <w:color w:val="auto"/>
-          <w:kern w:val="2"/>
-          <w:sz w:val="24"/>
-          <w:szCs w:val="24"/>
-          <w:lang w:val="en-US" w:eastAsia="zh-CN" w:bidi="fa-IR"/>
+          <w:rFonts w:ascii="Courier New" w:hAnsi="Courier New" w:cs="Courier New"/>
+          <w:sz w:val="24"/>
+          <w:szCs w:val="24"/>
         </w:rPr>
       </w:pPr>
       <w:r>
@@ -3080,14 +3013,9 @@
         <w:spacing w:before="0" w:after="0"/>
         <w:jc w:val="center"/>
         <w:rPr>
-          <w:rFonts w:ascii="Courier New" w:hAnsi="Courier New" w:eastAsia="NSimSun" w:cs="Courier New"/>
-          <w:b/>
-          <w:bCs/>
-          <w:color w:val="auto"/>
-          <w:kern w:val="2"/>
-          <w:sz w:val="24"/>
-          <w:szCs w:val="24"/>
-          <w:lang w:val="en-US" w:eastAsia="zh-CN" w:bidi="fa-IR"/>
+          <w:rFonts w:ascii="Courier New" w:hAnsi="Courier New" w:cs="Courier New"/>
+          <w:sz w:val="24"/>
+          <w:szCs w:val="24"/>
         </w:rPr>
       </w:pPr>
       <w:r>
@@ -3713,7 +3641,11 @@
         </w:numPr>
         <w:bidi w:val="1"/>
         <w:jc w:val="both"/>
-        <w:rPr/>
+        <w:rPr>
+          <w:rFonts w:ascii="Courier New" w:hAnsi="Courier New" w:cs="Courier New"/>
+          <w:sz w:val="24"/>
+          <w:szCs w:val="24"/>
+        </w:rPr>
       </w:pPr>
       <w:r>
         <w:rPr>
@@ -3862,27 +3794,7 @@
           <w:szCs w:val="24"/>
           <w:rtl w:val="true"/>
         </w:rPr>
-        <w:t>زمان بسیار زیاد</w:t>
-      </w:r>
-      <w:r>
-        <w:rPr>
-          <w:rFonts w:ascii="Courier New" w:hAnsi="Courier New" w:cs="Courier New"/>
-          <w:sz w:val="24"/>
-          <w:sz w:val="24"/>
-          <w:szCs w:val="24"/>
-          <w:rtl w:val="true"/>
-        </w:rPr>
-        <w:t>ی</w:t>
-      </w:r>
-      <w:r>
-        <w:rPr>
-          <w:rFonts w:ascii="Courier New" w:hAnsi="Courier New" w:cs="Courier New"/>
-          <w:sz w:val="24"/>
-          <w:sz w:val="24"/>
-          <w:szCs w:val="24"/>
-          <w:rtl w:val="true"/>
-        </w:rPr>
-        <w:t xml:space="preserve"> طول می‌کشد تا فهرست همه پوشه‌ها را بدست آورد</w:t>
+        <w:t>زمان بسیار زیادی طول می‌کشد تا فهرست همه پوشه‌ها را بدست آورد</w:t>
       </w:r>
       <w:r>
         <w:rPr>
@@ -4155,63 +4067,7 @@
         </w:rPr>
         <w:tab/>
         <w:tab/>
-        <w:t xml:space="preserve">ReturnSpecialDirectories = false, // Not </w:t>
-      </w:r>
-      <w:r>
-        <w:rPr>
-          <w:rFonts w:cs="Courier New" w:ascii="Courier New" w:hAnsi="Courier New"/>
-          <w:sz w:val="24"/>
-          <w:szCs w:val="24"/>
-        </w:rPr>
-        <w:t>(</w:t>
-      </w:r>
-      <w:r>
-        <w:rPr>
-          <w:rFonts w:cs="Courier New" w:ascii="Courier New" w:hAnsi="Courier New"/>
-          <w:sz w:val="24"/>
-          <w:szCs w:val="24"/>
-        </w:rPr>
-        <w:t>.</w:t>
-      </w:r>
-      <w:r>
-        <w:rPr>
-          <w:rFonts w:cs="Courier New" w:ascii="Courier New" w:hAnsi="Courier New"/>
-          <w:sz w:val="24"/>
-          <w:szCs w:val="24"/>
-        </w:rPr>
-        <w:t>)</w:t>
-      </w:r>
-      <w:r>
-        <w:rPr>
-          <w:rFonts w:cs="Courier New" w:ascii="Courier New" w:hAnsi="Courier New"/>
-          <w:sz w:val="24"/>
-          <w:szCs w:val="24"/>
-        </w:rPr>
-        <w:t xml:space="preserve"> and </w:t>
-      </w:r>
-      <w:r>
-        <w:rPr>
-          <w:rFonts w:cs="Courier New" w:ascii="Courier New" w:hAnsi="Courier New"/>
-          <w:sz w:val="24"/>
-          <w:szCs w:val="24"/>
-        </w:rPr>
-        <w:t>(</w:t>
-      </w:r>
-      <w:r>
-        <w:rPr>
-          <w:rFonts w:cs="Courier New" w:ascii="Courier New" w:hAnsi="Courier New"/>
-          <w:sz w:val="24"/>
-          <w:szCs w:val="24"/>
-        </w:rPr>
-        <w:t>..</w:t>
-      </w:r>
-      <w:r>
-        <w:rPr>
-          <w:rFonts w:cs="Courier New" w:ascii="Courier New" w:hAnsi="Courier New"/>
-          <w:sz w:val="24"/>
-          <w:szCs w:val="24"/>
-        </w:rPr>
-        <w:t>)</w:t>
+        <w:t>ReturnSpecialDirectories = false, // Not (.) and (..)</w:t>
       </w:r>
     </w:p>
     <w:p>
@@ -4545,7 +4401,11 @@
         </w:numPr>
         <w:bidi w:val="1"/>
         <w:jc w:val="both"/>
-        <w:rPr/>
+        <w:rPr>
+          <w:rFonts w:ascii="Courier New" w:hAnsi="Courier New" w:cs="Courier New"/>
+          <w:sz w:val="24"/>
+          <w:szCs w:val="24"/>
+        </w:rPr>
       </w:pPr>
       <w:r>
         <w:rPr>
@@ -4694,27 +4554,7 @@
           <w:szCs w:val="24"/>
           <w:rtl w:val="true"/>
         </w:rPr>
-        <w:t>زمان بسیار زیاد</w:t>
-      </w:r>
-      <w:r>
-        <w:rPr>
-          <w:rFonts w:ascii="Courier New" w:hAnsi="Courier New" w:cs="Courier New"/>
-          <w:sz w:val="24"/>
-          <w:sz w:val="24"/>
-          <w:szCs w:val="24"/>
-          <w:rtl w:val="true"/>
-        </w:rPr>
-        <w:t>ی</w:t>
-      </w:r>
-      <w:r>
-        <w:rPr>
-          <w:rFonts w:ascii="Courier New" w:hAnsi="Courier New" w:cs="Courier New"/>
-          <w:sz w:val="24"/>
-          <w:sz w:val="24"/>
-          <w:szCs w:val="24"/>
-          <w:rtl w:val="true"/>
-        </w:rPr>
-        <w:t xml:space="preserve"> طول می‌کشد تا فهرست همه پوشه‌ها را بدست آورد</w:t>
+        <w:t>زمان بسیار زیادی طول می‌کشد تا فهرست همه پوشه‌ها را بدست آورد</w:t>
       </w:r>
       <w:r>
         <w:rPr>
@@ -5113,6 +4953,1302 @@
           <w:rtl w:val="true"/>
         </w:rPr>
         <w:t>!</w:t>
+      </w:r>
+    </w:p>
+    <w:p>
+      <w:pPr>
+        <w:pStyle w:val="Normal"/>
+        <w:bidi w:val="1"/>
+        <w:jc w:val="both"/>
+        <w:rPr>
+          <w:rFonts w:ascii="Courier New" w:hAnsi="Courier New" w:cs="Courier New"/>
+          <w:sz w:val="24"/>
+          <w:szCs w:val="24"/>
+        </w:rPr>
+      </w:pPr>
+      <w:r>
+        <w:rPr>
+          <w:rFonts w:cs="Courier New" w:ascii="Courier New" w:hAnsi="Courier New"/>
+          <w:sz w:val="24"/>
+          <w:szCs w:val="24"/>
+          <w:rtl w:val="true"/>
+        </w:rPr>
+      </w:r>
+    </w:p>
+    <w:p>
+      <w:pPr>
+        <w:pStyle w:val="Normal"/>
+        <w:bidi w:val="1"/>
+        <w:jc w:val="both"/>
+        <w:rPr>
+          <w:rFonts w:ascii="Courier New" w:hAnsi="Courier New" w:cs="Courier New"/>
+          <w:sz w:val="24"/>
+          <w:szCs w:val="24"/>
+        </w:rPr>
+      </w:pPr>
+      <w:r>
+        <w:rPr>
+          <w:rFonts w:cs="Courier New" w:ascii="Courier New" w:hAnsi="Courier New"/>
+          <w:sz w:val="24"/>
+          <w:szCs w:val="24"/>
+          <w:rtl w:val="true"/>
+        </w:rPr>
+      </w:r>
+      <w:r>
+        <w:br w:type="page"/>
+      </w:r>
+    </w:p>
+    <w:p>
+      <w:pPr>
+        <w:pStyle w:val="Normal"/>
+        <w:bidi w:val="1"/>
+        <w:jc w:val="both"/>
+        <w:rPr>
+          <w:rFonts w:ascii="Courier New" w:hAnsi="Courier New" w:cs="Courier New"/>
+          <w:sz w:val="24"/>
+          <w:szCs w:val="24"/>
+        </w:rPr>
+      </w:pPr>
+      <w:r>
+        <w:rPr>
+          <w:rFonts w:ascii="Courier New" w:hAnsi="Courier New" w:cs="Courier New"/>
+          <w:sz w:val="24"/>
+          <w:sz w:val="24"/>
+          <w:szCs w:val="24"/>
+          <w:rtl w:val="true"/>
+        </w:rPr>
+        <w:t>جلسه پنجم</w:t>
+      </w:r>
+    </w:p>
+    <w:p>
+      <w:pPr>
+        <w:pStyle w:val="Normal"/>
+        <w:bidi w:val="0"/>
+        <w:jc w:val="both"/>
+        <w:rPr>
+          <w:rFonts w:ascii="Courier New" w:hAnsi="Courier New" w:cs="Courier New"/>
+          <w:sz w:val="24"/>
+          <w:szCs w:val="24"/>
+        </w:rPr>
+      </w:pPr>
+      <w:r>
+        <w:rPr>
+          <w:rFonts w:cs="Courier New" w:ascii="Courier New" w:hAnsi="Courier New"/>
+          <w:sz w:val="24"/>
+          <w:szCs w:val="24"/>
+        </w:rPr>
+        <w:t>(1)</w:t>
+      </w:r>
+    </w:p>
+    <w:p>
+      <w:pPr>
+        <w:pStyle w:val="Normal"/>
+        <w:bidi w:val="0"/>
+        <w:jc w:val="both"/>
+        <w:rPr>
+          <w:rFonts w:ascii="Courier New" w:hAnsi="Courier New" w:cs="Courier New"/>
+          <w:sz w:val="24"/>
+          <w:szCs w:val="24"/>
+        </w:rPr>
+      </w:pPr>
+      <w:r>
+        <w:rPr>
+          <w:rFonts w:cs="Courier New" w:ascii="Courier New" w:hAnsi="Courier New"/>
+          <w:sz w:val="24"/>
+          <w:szCs w:val="24"/>
+        </w:rPr>
+      </w:r>
+    </w:p>
+    <w:p>
+      <w:pPr>
+        <w:pStyle w:val="Normal"/>
+        <w:bidi w:val="0"/>
+        <w:jc w:val="both"/>
+        <w:rPr>
+          <w:rFonts w:ascii="Courier New" w:hAnsi="Courier New" w:cs="Courier New"/>
+          <w:sz w:val="24"/>
+          <w:szCs w:val="24"/>
+        </w:rPr>
+      </w:pPr>
+      <w:r>
+        <w:rPr>
+          <w:rFonts w:ascii="Courier New" w:hAnsi="Courier New" w:cs="Courier New"/>
+          <w:sz w:val="24"/>
+          <w:sz w:val="24"/>
+          <w:szCs w:val="24"/>
+          <w:rtl w:val="true"/>
+        </w:rPr>
+        <w:t>افتتاح سایت</w:t>
+      </w:r>
+    </w:p>
+    <w:p>
+      <w:pPr>
+        <w:pStyle w:val="Normal"/>
+        <w:bidi w:val="0"/>
+        <w:jc w:val="both"/>
+        <w:rPr>
+          <w:rFonts w:ascii="Courier New" w:hAnsi="Courier New" w:cs="Courier New"/>
+          <w:sz w:val="24"/>
+          <w:szCs w:val="24"/>
+        </w:rPr>
+      </w:pPr>
+      <w:hyperlink r:id="rId9">
+        <w:r>
+          <w:rPr>
+            <w:rStyle w:val="Hyperlink"/>
+            <w:rFonts w:cs="Courier New" w:ascii="Courier New" w:hAnsi="Courier New"/>
+            <w:sz w:val="24"/>
+            <w:szCs w:val="24"/>
+          </w:rPr>
+          <w:t>https://PersianAntiMalware.ir</w:t>
+        </w:r>
+      </w:hyperlink>
+    </w:p>
+    <w:p>
+      <w:pPr>
+        <w:pStyle w:val="Normal"/>
+        <w:bidi w:val="0"/>
+        <w:jc w:val="both"/>
+        <w:rPr>
+          <w:rFonts w:ascii="Courier New" w:hAnsi="Courier New" w:cs="Courier New"/>
+          <w:sz w:val="24"/>
+          <w:szCs w:val="24"/>
+        </w:rPr>
+      </w:pPr>
+      <w:r>
+        <w:rPr>
+          <w:rFonts w:cs="Courier New" w:ascii="Courier New" w:hAnsi="Courier New"/>
+          <w:sz w:val="24"/>
+          <w:szCs w:val="24"/>
+        </w:rPr>
+      </w:r>
+    </w:p>
+    <w:p>
+      <w:pPr>
+        <w:pStyle w:val="Normal"/>
+        <w:bidi w:val="0"/>
+        <w:jc w:val="both"/>
+        <w:rPr>
+          <w:rFonts w:ascii="Courier New" w:hAnsi="Courier New" w:cs="Courier New"/>
+          <w:sz w:val="24"/>
+          <w:szCs w:val="24"/>
+        </w:rPr>
+      </w:pPr>
+      <w:r>
+        <w:rPr>
+          <w:rFonts w:cs="Courier New" w:ascii="Courier New" w:hAnsi="Courier New"/>
+          <w:sz w:val="24"/>
+          <w:szCs w:val="24"/>
+        </w:rPr>
+        <w:t>(2)</w:t>
+      </w:r>
+    </w:p>
+    <w:p>
+      <w:pPr>
+        <w:pStyle w:val="Normal"/>
+        <w:bidi w:val="0"/>
+        <w:jc w:val="both"/>
+        <w:rPr>
+          <w:rFonts w:ascii="Courier New" w:hAnsi="Courier New" w:cs="Courier New"/>
+          <w:sz w:val="24"/>
+          <w:szCs w:val="24"/>
+        </w:rPr>
+      </w:pPr>
+      <w:r>
+        <w:rPr>
+          <w:rFonts w:cs="Courier New" w:ascii="Courier New" w:hAnsi="Courier New"/>
+          <w:sz w:val="24"/>
+          <w:szCs w:val="24"/>
+        </w:rPr>
+      </w:r>
+    </w:p>
+    <w:p>
+      <w:pPr>
+        <w:pStyle w:val="Normal"/>
+        <w:bidi w:val="0"/>
+        <w:jc w:val="both"/>
+        <w:rPr>
+          <w:rFonts w:ascii="Courier New" w:hAnsi="Courier New" w:cs="Courier New"/>
+          <w:sz w:val="24"/>
+          <w:szCs w:val="24"/>
+        </w:rPr>
+      </w:pPr>
+      <w:r>
+        <w:rPr>
+          <w:rFonts w:cs="Courier New" w:ascii="Courier New" w:hAnsi="Courier New"/>
+          <w:sz w:val="24"/>
+          <w:szCs w:val="24"/>
+        </w:rPr>
+        <w:t>ScanFilesForm →</w:t>
+      </w:r>
+    </w:p>
+    <w:p>
+      <w:pPr>
+        <w:pStyle w:val="Normal"/>
+        <w:bidi w:val="0"/>
+        <w:jc w:val="both"/>
+        <w:rPr>
+          <w:rFonts w:ascii="Courier New" w:hAnsi="Courier New" w:cs="Courier New"/>
+          <w:sz w:val="24"/>
+          <w:szCs w:val="24"/>
+        </w:rPr>
+      </w:pPr>
+      <w:r>
+        <w:rPr>
+          <w:rFonts w:cs="Courier New" w:ascii="Courier New" w:hAnsi="Courier New"/>
+          <w:sz w:val="24"/>
+          <w:szCs w:val="24"/>
+        </w:rPr>
+        <w:tab/>
+        <w:t>StartButton_Click() →</w:t>
+      </w:r>
+    </w:p>
+    <w:p>
+      <w:pPr>
+        <w:pStyle w:val="Normal"/>
+        <w:bidi w:val="0"/>
+        <w:jc w:val="both"/>
+        <w:rPr>
+          <w:rFonts w:ascii="Courier New" w:hAnsi="Courier New" w:cs="Courier New"/>
+          <w:sz w:val="24"/>
+          <w:szCs w:val="24"/>
+        </w:rPr>
+      </w:pPr>
+      <w:r>
+        <w:rPr>
+          <w:rFonts w:cs="Courier New" w:ascii="Courier New" w:hAnsi="Courier New"/>
+          <w:sz w:val="24"/>
+          <w:szCs w:val="24"/>
+        </w:rPr>
+        <w:tab/>
+        <w:tab/>
+        <w:t>GetDirectoriesThread.Priority = …</w:t>
+      </w:r>
+    </w:p>
+    <w:p>
+      <w:pPr>
+        <w:pStyle w:val="Normal"/>
+        <w:bidi w:val="0"/>
+        <w:jc w:val="both"/>
+        <w:rPr>
+          <w:rFonts w:ascii="Courier New" w:hAnsi="Courier New" w:cs="Courier New"/>
+          <w:sz w:val="24"/>
+          <w:szCs w:val="24"/>
+        </w:rPr>
+      </w:pPr>
+      <w:r>
+        <w:rPr>
+          <w:rFonts w:cs="Courier New" w:ascii="Courier New" w:hAnsi="Courier New"/>
+          <w:sz w:val="24"/>
+          <w:szCs w:val="24"/>
+        </w:rPr>
+      </w:r>
+    </w:p>
+    <w:p>
+      <w:pPr>
+        <w:pStyle w:val="Normal"/>
+        <w:bidi w:val="0"/>
+        <w:jc w:val="both"/>
+        <w:rPr>
+          <w:rFonts w:ascii="Courier New" w:hAnsi="Courier New" w:cs="Courier New"/>
+          <w:sz w:val="24"/>
+          <w:szCs w:val="24"/>
+        </w:rPr>
+      </w:pPr>
+      <w:r>
+        <w:rPr>
+          <w:rFonts w:cs="Courier New" w:ascii="Courier New" w:hAnsi="Courier New"/>
+          <w:sz w:val="24"/>
+          <w:szCs w:val="24"/>
+        </w:rPr>
+        <w:t>(3)</w:t>
+      </w:r>
+    </w:p>
+    <w:p>
+      <w:pPr>
+        <w:pStyle w:val="Normal"/>
+        <w:bidi w:val="0"/>
+        <w:jc w:val="both"/>
+        <w:rPr>
+          <w:rFonts w:ascii="Courier New" w:hAnsi="Courier New" w:cs="Courier New"/>
+          <w:sz w:val="24"/>
+          <w:szCs w:val="24"/>
+        </w:rPr>
+      </w:pPr>
+      <w:r>
+        <w:rPr>
+          <w:rFonts w:cs="Courier New" w:ascii="Courier New" w:hAnsi="Courier New"/>
+          <w:sz w:val="24"/>
+          <w:szCs w:val="24"/>
+        </w:rPr>
+      </w:r>
+    </w:p>
+    <w:p>
+      <w:pPr>
+        <w:pStyle w:val="Normal"/>
+        <w:bidi w:val="0"/>
+        <w:jc w:val="both"/>
+        <w:rPr>
+          <w:rFonts w:ascii="Courier New" w:hAnsi="Courier New" w:cs="Courier New"/>
+          <w:sz w:val="24"/>
+          <w:szCs w:val="24"/>
+        </w:rPr>
+      </w:pPr>
+      <w:r>
+        <w:rPr>
+          <w:rFonts w:cs="Courier New" w:ascii="Courier New" w:hAnsi="Courier New"/>
+          <w:sz w:val="24"/>
+          <w:szCs w:val="24"/>
+        </w:rPr>
+        <w:t>Dtat →</w:t>
+      </w:r>
+    </w:p>
+    <w:p>
+      <w:pPr>
+        <w:pStyle w:val="Normal"/>
+        <w:bidi w:val="0"/>
+        <w:jc w:val="both"/>
+        <w:rPr>
+          <w:rFonts w:ascii="Courier New" w:hAnsi="Courier New" w:cs="Courier New"/>
+          <w:sz w:val="24"/>
+          <w:szCs w:val="24"/>
+        </w:rPr>
+      </w:pPr>
+      <w:r>
+        <w:rPr>
+          <w:rFonts w:cs="Courier New" w:ascii="Courier New" w:hAnsi="Courier New"/>
+          <w:sz w:val="24"/>
+          <w:szCs w:val="24"/>
+        </w:rPr>
+        <w:tab/>
+        <w:t>ThreadSafeHelper.cs →</w:t>
+      </w:r>
+    </w:p>
+    <w:p>
+      <w:pPr>
+        <w:pStyle w:val="Normal"/>
+        <w:bidi w:val="0"/>
+        <w:jc w:val="both"/>
+        <w:rPr>
+          <w:rFonts w:ascii="Courier New" w:hAnsi="Courier New" w:cs="Courier New"/>
+          <w:sz w:val="24"/>
+          <w:szCs w:val="24"/>
+        </w:rPr>
+      </w:pPr>
+      <w:r>
+        <w:rPr>
+          <w:rFonts w:cs="Courier New" w:ascii="Courier New" w:hAnsi="Courier New"/>
+          <w:sz w:val="24"/>
+          <w:szCs w:val="24"/>
+        </w:rPr>
+        <w:tab/>
+        <w:tab/>
+        <w:t>SetControlPropertyDelegate()</w:t>
+      </w:r>
+    </w:p>
+    <w:p>
+      <w:pPr>
+        <w:pStyle w:val="Normal"/>
+        <w:bidi w:val="0"/>
+        <w:jc w:val="both"/>
+        <w:rPr>
+          <w:rFonts w:ascii="Courier New" w:hAnsi="Courier New" w:cs="Courier New"/>
+          <w:sz w:val="24"/>
+          <w:szCs w:val="24"/>
+        </w:rPr>
+      </w:pPr>
+      <w:r>
+        <w:rPr>
+          <w:rFonts w:cs="Courier New" w:ascii="Courier New" w:hAnsi="Courier New"/>
+          <w:sz w:val="24"/>
+          <w:szCs w:val="24"/>
+        </w:rPr>
+      </w:r>
+    </w:p>
+    <w:p>
+      <w:pPr>
+        <w:pStyle w:val="Normal"/>
+        <w:bidi w:val="0"/>
+        <w:jc w:val="both"/>
+        <w:rPr>
+          <w:rFonts w:ascii="Courier New" w:hAnsi="Courier New" w:cs="Courier New"/>
+          <w:sz w:val="24"/>
+          <w:szCs w:val="24"/>
+        </w:rPr>
+      </w:pPr>
+      <w:r>
+        <w:rPr>
+          <w:rFonts w:cs="Courier New" w:ascii="Courier New" w:hAnsi="Courier New"/>
+          <w:sz w:val="24"/>
+          <w:szCs w:val="24"/>
+        </w:rPr>
+        <w:t>(4)</w:t>
+      </w:r>
+    </w:p>
+    <w:p>
+      <w:pPr>
+        <w:pStyle w:val="Normal"/>
+        <w:bidi w:val="0"/>
+        <w:jc w:val="both"/>
+        <w:rPr>
+          <w:rFonts w:ascii="Courier New" w:hAnsi="Courier New" w:cs="Courier New"/>
+          <w:sz w:val="24"/>
+          <w:szCs w:val="24"/>
+        </w:rPr>
+      </w:pPr>
+      <w:r>
+        <w:rPr>
+          <w:rFonts w:cs="Courier New" w:ascii="Courier New" w:hAnsi="Courier New"/>
+          <w:sz w:val="24"/>
+          <w:szCs w:val="24"/>
+        </w:rPr>
+      </w:r>
+    </w:p>
+    <w:p>
+      <w:pPr>
+        <w:pStyle w:val="Normal"/>
+        <w:bidi w:val="0"/>
+        <w:jc w:val="both"/>
+        <w:rPr>
+          <w:rFonts w:ascii="Courier New" w:hAnsi="Courier New" w:cs="Courier New"/>
+          <w:sz w:val="24"/>
+          <w:szCs w:val="24"/>
+        </w:rPr>
+      </w:pPr>
+      <w:r>
+        <w:rPr>
+          <w:rFonts w:cs="Courier New" w:ascii="Courier New" w:hAnsi="Courier New"/>
+          <w:sz w:val="24"/>
+          <w:szCs w:val="24"/>
+        </w:rPr>
+        <w:t>ScanFilesForm →</w:t>
+      </w:r>
+    </w:p>
+    <w:p>
+      <w:pPr>
+        <w:pStyle w:val="Normal"/>
+        <w:bidi w:val="0"/>
+        <w:jc w:val="both"/>
+        <w:rPr>
+          <w:rFonts w:ascii="Courier New" w:hAnsi="Courier New" w:cs="Courier New"/>
+          <w:sz w:val="24"/>
+          <w:szCs w:val="24"/>
+        </w:rPr>
+      </w:pPr>
+      <w:r>
+        <w:rPr>
+          <w:rFonts w:cs="Courier New" w:ascii="Courier New" w:hAnsi="Courier New"/>
+          <w:sz w:val="24"/>
+          <w:szCs w:val="24"/>
+        </w:rPr>
+        <w:tab/>
+        <w:t>GetAllDirectories() →</w:t>
+      </w:r>
+    </w:p>
+    <w:p>
+      <w:pPr>
+        <w:pStyle w:val="Normal"/>
+        <w:bidi w:val="0"/>
+        <w:jc w:val="both"/>
+        <w:rPr>
+          <w:rFonts w:ascii="Courier New" w:hAnsi="Courier New" w:cs="Courier New"/>
+          <w:sz w:val="24"/>
+          <w:szCs w:val="24"/>
+        </w:rPr>
+      </w:pPr>
+      <w:r>
+        <w:rPr>
+          <w:rFonts w:cs="Courier New" w:ascii="Courier New" w:hAnsi="Courier New"/>
+          <w:sz w:val="24"/>
+          <w:szCs w:val="24"/>
+        </w:rPr>
+        <w:tab/>
+        <w:tab/>
+        <w:t>scanTimeTakenTextBox.Text =</w:t>
+      </w:r>
+    </w:p>
+    <w:p>
+      <w:pPr>
+        <w:pStyle w:val="Normal"/>
+        <w:bidi w:val="0"/>
+        <w:jc w:val="both"/>
+        <w:rPr>
+          <w:rFonts w:ascii="Courier New" w:hAnsi="Courier New" w:cs="Courier New"/>
+          <w:sz w:val="24"/>
+          <w:szCs w:val="24"/>
+        </w:rPr>
+      </w:pPr>
+      <w:r>
+        <w:rPr>
+          <w:rFonts w:cs="Courier New" w:ascii="Courier New" w:hAnsi="Courier New"/>
+          <w:sz w:val="24"/>
+          <w:szCs w:val="24"/>
+        </w:rPr>
+        <w:tab/>
+        <w:tab/>
+        <w:tab/>
+        <w:t>ScanTimeTaken.ToString();</w:t>
+      </w:r>
+    </w:p>
+    <w:p>
+      <w:pPr>
+        <w:pStyle w:val="Normal"/>
+        <w:bidi w:val="0"/>
+        <w:jc w:val="both"/>
+        <w:rPr>
+          <w:rFonts w:ascii="Courier New" w:hAnsi="Courier New" w:cs="Courier New"/>
+          <w:sz w:val="24"/>
+          <w:szCs w:val="24"/>
+        </w:rPr>
+      </w:pPr>
+      <w:r>
+        <w:rPr>
+          <w:rFonts w:cs="Courier New" w:ascii="Courier New" w:hAnsi="Courier New"/>
+          <w:sz w:val="24"/>
+          <w:szCs w:val="24"/>
+        </w:rPr>
+      </w:r>
+    </w:p>
+    <w:p>
+      <w:pPr>
+        <w:pStyle w:val="Normal"/>
+        <w:bidi w:val="0"/>
+        <w:jc w:val="both"/>
+        <w:rPr>
+          <w:rFonts w:ascii="Courier New" w:hAnsi="Courier New" w:cs="Courier New"/>
+          <w:sz w:val="24"/>
+          <w:szCs w:val="24"/>
+        </w:rPr>
+      </w:pPr>
+      <w:r>
+        <w:rPr>
+          <w:rFonts w:cs="Courier New" w:ascii="Courier New" w:hAnsi="Courier New"/>
+          <w:sz w:val="24"/>
+          <w:szCs w:val="24"/>
+        </w:rPr>
+        <w:tab/>
+        <w:tab/>
+        <w:t>DisplayScanTimeTaken();</w:t>
+      </w:r>
+    </w:p>
+    <w:p>
+      <w:pPr>
+        <w:pStyle w:val="Normal"/>
+        <w:bidi w:val="0"/>
+        <w:jc w:val="both"/>
+        <w:rPr>
+          <w:rFonts w:ascii="Courier New" w:hAnsi="Courier New" w:cs="Courier New"/>
+          <w:sz w:val="24"/>
+          <w:szCs w:val="24"/>
+        </w:rPr>
+      </w:pPr>
+      <w:r>
+        <w:rPr>
+          <w:rFonts w:cs="Courier New" w:ascii="Courier New" w:hAnsi="Courier New"/>
+          <w:sz w:val="24"/>
+          <w:szCs w:val="24"/>
+        </w:rPr>
+      </w:r>
+    </w:p>
+    <w:p>
+      <w:pPr>
+        <w:pStyle w:val="Normal"/>
+        <w:bidi w:val="0"/>
+        <w:jc w:val="both"/>
+        <w:rPr>
+          <w:rFonts w:ascii="Courier New" w:hAnsi="Courier New" w:cs="Courier New"/>
+          <w:sz w:val="24"/>
+          <w:szCs w:val="24"/>
+        </w:rPr>
+      </w:pPr>
+      <w:r>
+        <w:rPr>
+          <w:rFonts w:cs="Courier New" w:ascii="Courier New" w:hAnsi="Courier New"/>
+          <w:sz w:val="24"/>
+          <w:szCs w:val="24"/>
+        </w:rPr>
+        <w:tab/>
+        <w:tab/>
+        <w:t>Dtat.ThreadSafeHelper.SetControlProperty</w:t>
+      </w:r>
+    </w:p>
+    <w:p>
+      <w:pPr>
+        <w:pStyle w:val="Normal"/>
+        <w:bidi w:val="0"/>
+        <w:jc w:val="both"/>
+        <w:rPr>
+          <w:rFonts w:ascii="Courier New" w:hAnsi="Courier New" w:cs="Courier New"/>
+          <w:sz w:val="24"/>
+          <w:szCs w:val="24"/>
+        </w:rPr>
+      </w:pPr>
+      <w:r>
+        <w:rPr>
+          <w:rFonts w:cs="Courier New" w:ascii="Courier New" w:hAnsi="Courier New"/>
+          <w:sz w:val="24"/>
+          <w:szCs w:val="24"/>
+        </w:rPr>
+        <w:tab/>
+        <w:tab/>
+        <w:tab/>
+        <w:t>(control: scanTimeTakenTextBox,</w:t>
+      </w:r>
+    </w:p>
+    <w:p>
+      <w:pPr>
+        <w:pStyle w:val="Normal"/>
+        <w:bidi w:val="0"/>
+        <w:jc w:val="both"/>
+        <w:rPr>
+          <w:rFonts w:ascii="Courier New" w:hAnsi="Courier New" w:cs="Courier New"/>
+          <w:sz w:val="24"/>
+          <w:szCs w:val="24"/>
+        </w:rPr>
+      </w:pPr>
+      <w:r>
+        <w:rPr>
+          <w:rFonts w:cs="Courier New" w:ascii="Courier New" w:hAnsi="Courier New"/>
+          <w:sz w:val="24"/>
+          <w:szCs w:val="24"/>
+        </w:rPr>
+        <w:tab/>
+        <w:tab/>
+        <w:tab/>
+        <w:t>propertyName: nameof(scanTimeTakenTextBox.Text),</w:t>
+      </w:r>
+    </w:p>
+    <w:p>
+      <w:pPr>
+        <w:pStyle w:val="Normal"/>
+        <w:bidi w:val="0"/>
+        <w:jc w:val="both"/>
+        <w:rPr>
+          <w:rFonts w:ascii="Courier New" w:hAnsi="Courier New" w:cs="Courier New"/>
+          <w:sz w:val="24"/>
+          <w:szCs w:val="24"/>
+        </w:rPr>
+      </w:pPr>
+      <w:r>
+        <w:rPr>
+          <w:rFonts w:cs="Courier New" w:ascii="Courier New" w:hAnsi="Courier New"/>
+          <w:sz w:val="24"/>
+          <w:szCs w:val="24"/>
+        </w:rPr>
+        <w:tab/>
+        <w:tab/>
+        <w:tab/>
+        <w:t>propertyValue: ScanTimeTaken.ToString());</w:t>
+      </w:r>
+    </w:p>
+    <w:p>
+      <w:pPr>
+        <w:pStyle w:val="Normal"/>
+        <w:bidi w:val="0"/>
+        <w:jc w:val="both"/>
+        <w:rPr>
+          <w:rFonts w:ascii="Courier New" w:hAnsi="Courier New" w:cs="Courier New"/>
+          <w:sz w:val="24"/>
+          <w:szCs w:val="24"/>
+        </w:rPr>
+      </w:pPr>
+      <w:r>
+        <w:rPr>
+          <w:rFonts w:cs="Courier New" w:ascii="Courier New" w:hAnsi="Courier New"/>
+          <w:sz w:val="24"/>
+          <w:szCs w:val="24"/>
+        </w:rPr>
+      </w:r>
+    </w:p>
+    <w:p>
+      <w:pPr>
+        <w:pStyle w:val="Normal"/>
+        <w:bidi w:val="0"/>
+        <w:jc w:val="both"/>
+        <w:rPr>
+          <w:rFonts w:ascii="Courier New" w:hAnsi="Courier New" w:cs="Courier New"/>
+          <w:sz w:val="24"/>
+          <w:szCs w:val="24"/>
+        </w:rPr>
+      </w:pPr>
+      <w:r>
+        <w:rPr>
+          <w:rFonts w:cs="Courier New" w:ascii="Courier New" w:hAnsi="Courier New"/>
+          <w:sz w:val="24"/>
+          <w:szCs w:val="24"/>
+        </w:rPr>
+        <w:t>(5)</w:t>
+      </w:r>
+    </w:p>
+    <w:p>
+      <w:pPr>
+        <w:pStyle w:val="Normal"/>
+        <w:bidi w:val="1"/>
+        <w:jc w:val="both"/>
+        <w:rPr>
+          <w:rFonts w:ascii="Courier New" w:hAnsi="Courier New" w:cs="Courier New"/>
+          <w:sz w:val="24"/>
+          <w:szCs w:val="24"/>
+        </w:rPr>
+      </w:pPr>
+      <w:r>
+        <w:rPr>
+          <w:rFonts w:ascii="Courier New" w:hAnsi="Courier New" w:cs="Courier New"/>
+          <w:sz w:val="24"/>
+          <w:sz w:val="24"/>
+          <w:szCs w:val="24"/>
+          <w:rtl w:val="true"/>
+        </w:rPr>
+        <w:t>معماری</w:t>
+      </w:r>
+      <w:r>
+        <w:rPr>
+          <w:rFonts w:cs="Courier New" w:ascii="Courier New" w:hAnsi="Courier New"/>
+          <w:sz w:val="24"/>
+          <w:szCs w:val="24"/>
+          <w:rtl w:val="true"/>
+        </w:rPr>
+        <w:t>:</w:t>
+      </w:r>
+    </w:p>
+    <w:p>
+      <w:pPr>
+        <w:pStyle w:val="Normal"/>
+        <w:bidi w:val="0"/>
+        <w:jc w:val="both"/>
+        <w:rPr>
+          <w:rFonts w:ascii="Courier New" w:hAnsi="Courier New" w:cs="Courier New"/>
+          <w:sz w:val="24"/>
+          <w:szCs w:val="24"/>
+        </w:rPr>
+      </w:pPr>
+      <w:r>
+        <w:rPr>
+          <w:rFonts w:cs="Courier New" w:ascii="Courier New" w:hAnsi="Courier New"/>
+          <w:sz w:val="24"/>
+          <w:szCs w:val="24"/>
+        </w:rPr>
+        <w:t>private System.Threading.Thread? ScanFilesThread { get; set; }</w:t>
+      </w:r>
+    </w:p>
+    <w:p>
+      <w:pPr>
+        <w:pStyle w:val="Normal"/>
+        <w:bidi w:val="0"/>
+        <w:jc w:val="both"/>
+        <w:rPr>
+          <w:rFonts w:ascii="Courier New" w:hAnsi="Courier New" w:cs="Courier New"/>
+          <w:sz w:val="24"/>
+          <w:szCs w:val="24"/>
+        </w:rPr>
+      </w:pPr>
+      <w:r>
+        <w:rPr>
+          <w:rFonts w:cs="Courier New" w:ascii="Courier New" w:hAnsi="Courier New"/>
+          <w:sz w:val="24"/>
+          <w:szCs w:val="24"/>
+        </w:rPr>
+        <w:t>private System.Threading.Thread? GetDirectoriesThread { get; set; }</w:t>
+      </w:r>
+    </w:p>
+    <w:p>
+      <w:pPr>
+        <w:pStyle w:val="Normal"/>
+        <w:bidi w:val="0"/>
+        <w:jc w:val="both"/>
+        <w:rPr>
+          <w:rFonts w:ascii="Courier New" w:hAnsi="Courier New" w:cs="Courier New"/>
+          <w:sz w:val="24"/>
+          <w:szCs w:val="24"/>
+        </w:rPr>
+      </w:pPr>
+      <w:r>
+        <w:rPr>
+          <w:rFonts w:cs="Courier New" w:ascii="Courier New" w:hAnsi="Courier New"/>
+          <w:sz w:val="24"/>
+          <w:szCs w:val="24"/>
+        </w:rPr>
+      </w:r>
+    </w:p>
+    <w:p>
+      <w:pPr>
+        <w:pStyle w:val="Normal"/>
+        <w:bidi w:val="0"/>
+        <w:jc w:val="both"/>
+        <w:rPr>
+          <w:rFonts w:ascii="Courier New" w:hAnsi="Courier New" w:cs="Courier New"/>
+          <w:sz w:val="24"/>
+          <w:szCs w:val="24"/>
+        </w:rPr>
+      </w:pPr>
+      <w:r>
+        <w:rPr>
+          <w:rFonts w:cs="Courier New" w:ascii="Courier New" w:hAnsi="Courier New"/>
+          <w:sz w:val="24"/>
+          <w:szCs w:val="24"/>
+        </w:rPr>
+        <w:t>(6)</w:t>
+      </w:r>
+    </w:p>
+    <w:p>
+      <w:pPr>
+        <w:pStyle w:val="Normal"/>
+        <w:bidi w:val="0"/>
+        <w:jc w:val="both"/>
+        <w:rPr>
+          <w:rFonts w:ascii="Courier New" w:hAnsi="Courier New" w:cs="Courier New"/>
+          <w:sz w:val="24"/>
+          <w:szCs w:val="24"/>
+        </w:rPr>
+      </w:pPr>
+      <w:r>
+        <w:rPr>
+          <w:rFonts w:cs="Courier New" w:ascii="Courier New" w:hAnsi="Courier New"/>
+          <w:sz w:val="24"/>
+          <w:szCs w:val="24"/>
+        </w:rPr>
+      </w:r>
+    </w:p>
+    <w:p>
+      <w:pPr>
+        <w:pStyle w:val="Normal"/>
+        <w:bidi w:val="0"/>
+        <w:jc w:val="both"/>
+        <w:rPr/>
+      </w:pPr>
+      <w:hyperlink r:id="rId11">
+        <w:r>
+          <w:rPr>
+            <w:rStyle w:val="Hyperlink"/>
+            <w:rFonts w:cs="Courier New" w:ascii="Courier New" w:hAnsi="Courier New"/>
+            <w:sz w:val="24"/>
+            <w:szCs w:val="24"/>
+          </w:rPr>
+          <w:t>https://virusshare.com</w:t>
+        </w:r>
+      </w:hyperlink>
+    </w:p>
+    <w:p>
+      <w:pPr>
+        <w:pStyle w:val="Normal"/>
+        <w:bidi w:val="0"/>
+        <w:jc w:val="both"/>
+        <w:rPr/>
+      </w:pPr>
+      <w:hyperlink r:id="rId13">
+        <w:r>
+          <w:rPr>
+            <w:rStyle w:val="Hyperlink"/>
+            <w:rFonts w:cs="Courier New" w:ascii="Courier New" w:hAnsi="Courier New"/>
+            <w:sz w:val="24"/>
+            <w:szCs w:val="24"/>
+          </w:rPr>
+          <w:t>https://virusshare.com/hashes</w:t>
+        </w:r>
+      </w:hyperlink>
+    </w:p>
+    <w:p>
+      <w:pPr>
+        <w:pStyle w:val="Normal"/>
+        <w:bidi w:val="0"/>
+        <w:jc w:val="both"/>
+        <w:rPr>
+          <w:rFonts w:ascii="Courier New" w:hAnsi="Courier New" w:cs="Courier New"/>
+          <w:sz w:val="24"/>
+          <w:szCs w:val="24"/>
+        </w:rPr>
+      </w:pPr>
+      <w:r>
+        <w:rPr>
+          <w:rFonts w:cs="Courier New" w:ascii="Courier New" w:hAnsi="Courier New"/>
+          <w:sz w:val="24"/>
+          <w:szCs w:val="24"/>
+        </w:rPr>
+      </w:r>
+    </w:p>
+    <w:p>
+      <w:pPr>
+        <w:pStyle w:val="Normal"/>
+        <w:bidi w:val="0"/>
+        <w:jc w:val="both"/>
+        <w:rPr>
+          <w:rFonts w:ascii="Courier New" w:hAnsi="Courier New" w:cs="Courier New"/>
+          <w:sz w:val="24"/>
+          <w:szCs w:val="24"/>
+        </w:rPr>
+      </w:pPr>
+      <w:r>
+        <w:rPr>
+          <w:rFonts w:cs="Courier New" w:ascii="Courier New" w:hAnsi="Courier New"/>
+          <w:sz w:val="24"/>
+          <w:szCs w:val="24"/>
+        </w:rPr>
+        <w:t>(7)</w:t>
+      </w:r>
+    </w:p>
+    <w:p>
+      <w:pPr>
+        <w:pStyle w:val="Normal"/>
+        <w:bidi w:val="0"/>
+        <w:jc w:val="both"/>
+        <w:rPr>
+          <w:rFonts w:ascii="Courier New" w:hAnsi="Courier New" w:cs="Courier New"/>
+          <w:sz w:val="24"/>
+          <w:szCs w:val="24"/>
+        </w:rPr>
+      </w:pPr>
+      <w:r>
+        <w:rPr>
+          <w:rFonts w:cs="Courier New" w:ascii="Courier New" w:hAnsi="Courier New"/>
+          <w:sz w:val="24"/>
+          <w:szCs w:val="24"/>
+        </w:rPr>
+      </w:r>
+    </w:p>
+    <w:p>
+      <w:pPr>
+        <w:pStyle w:val="Normal"/>
+        <w:bidi w:val="0"/>
+        <w:jc w:val="both"/>
+        <w:rPr>
+          <w:rFonts w:ascii="Courier New" w:hAnsi="Courier New" w:cs="Courier New"/>
+          <w:sz w:val="24"/>
+          <w:szCs w:val="24"/>
+        </w:rPr>
+      </w:pPr>
+      <w:r>
+        <w:rPr>
+          <w:rFonts w:cs="Courier New" w:ascii="Courier New" w:hAnsi="Courier New"/>
+          <w:sz w:val="24"/>
+          <w:szCs w:val="24"/>
+        </w:rPr>
+        <w:t>Application →</w:t>
+      </w:r>
+    </w:p>
+    <w:p>
+      <w:pPr>
+        <w:pStyle w:val="Normal"/>
+        <w:bidi w:val="0"/>
+        <w:jc w:val="both"/>
+        <w:rPr>
+          <w:rFonts w:ascii="Courier New" w:hAnsi="Courier New" w:cs="Courier New"/>
+          <w:sz w:val="24"/>
+          <w:szCs w:val="24"/>
+        </w:rPr>
+      </w:pPr>
+      <w:r>
+        <w:rPr>
+          <w:rFonts w:cs="Courier New" w:ascii="Courier New" w:hAnsi="Courier New"/>
+          <w:sz w:val="24"/>
+          <w:szCs w:val="24"/>
+        </w:rPr>
+        <w:tab/>
+        <w:t>Infrastructure →</w:t>
+      </w:r>
+    </w:p>
+    <w:p>
+      <w:pPr>
+        <w:pStyle w:val="Normal"/>
+        <w:bidi w:val="0"/>
+        <w:jc w:val="both"/>
+        <w:rPr/>
+      </w:pPr>
+      <w:r>
+        <w:rPr>
+          <w:rFonts w:cs="Courier New" w:ascii="Courier New" w:hAnsi="Courier New"/>
+          <w:sz w:val="24"/>
+          <w:szCs w:val="24"/>
+        </w:rPr>
+        <w:tab/>
+        <w:tab/>
+      </w:r>
+      <w:r>
+        <w:rPr>
+          <w:rFonts w:eastAsia="NSimSun" w:cs="Courier New" w:ascii="Courier New" w:hAnsi="Courier New"/>
+          <w:color w:val="auto"/>
+          <w:kern w:val="2"/>
+          <w:sz w:val="24"/>
+          <w:szCs w:val="24"/>
+          <w:lang w:val="en-US" w:eastAsia="zh-CN" w:bidi="fa-IR"/>
+        </w:rPr>
+        <w:t>ApplicationSettings.cs</w:t>
+      </w:r>
+    </w:p>
+    <w:p>
+      <w:pPr>
+        <w:pStyle w:val="Normal"/>
+        <w:bidi w:val="0"/>
+        <w:jc w:val="both"/>
+        <w:rPr>
+          <w:rFonts w:ascii="Courier New" w:hAnsi="Courier New" w:eastAsia="NSimSun" w:cs="Courier New"/>
+          <w:color w:val="auto"/>
+          <w:kern w:val="2"/>
+          <w:sz w:val="24"/>
+          <w:szCs w:val="24"/>
+          <w:lang w:val="en-US" w:eastAsia="zh-CN" w:bidi="fa-IR"/>
+        </w:rPr>
+      </w:pPr>
+      <w:r>
+        <w:rPr>
+          <w:rFonts w:eastAsia="NSimSun" w:cs="Courier New" w:ascii="Courier New" w:hAnsi="Courier New"/>
+          <w:color w:val="auto"/>
+          <w:kern w:val="2"/>
+          <w:sz w:val="24"/>
+          <w:szCs w:val="24"/>
+          <w:lang w:val="en-US" w:eastAsia="zh-CN" w:bidi="fa-IR"/>
+        </w:rPr>
+      </w:r>
+    </w:p>
+    <w:p>
+      <w:pPr>
+        <w:pStyle w:val="Normal"/>
+        <w:bidi w:val="0"/>
+        <w:jc w:val="both"/>
+        <w:rPr>
+          <w:rFonts w:ascii="Courier New" w:hAnsi="Courier New" w:eastAsia="NSimSun" w:cs="Courier New"/>
+          <w:color w:val="auto"/>
+          <w:kern w:val="2"/>
+          <w:sz w:val="24"/>
+          <w:szCs w:val="24"/>
+          <w:lang w:val="en-US" w:eastAsia="zh-CN" w:bidi="fa-IR"/>
+        </w:rPr>
+      </w:pPr>
+      <w:r>
+        <w:rPr>
+          <w:rFonts w:eastAsia="NSimSun" w:cs="Courier New" w:ascii="Courier New" w:hAnsi="Courier New"/>
+          <w:color w:val="auto"/>
+          <w:kern w:val="2"/>
+          <w:sz w:val="24"/>
+          <w:szCs w:val="24"/>
+          <w:lang w:val="en-US" w:eastAsia="zh-CN" w:bidi="fa-IR"/>
+        </w:rPr>
+        <w:tab/>
+        <w:tab/>
+        <w:tab/>
+      </w:r>
+      <w:r>
+        <w:rPr>
+          <w:rFonts w:eastAsia="NSimSun" w:cs="Courier New" w:ascii="Courier New" w:hAnsi="Courier New"/>
+          <w:b/>
+          <w:bCs/>
+          <w:color w:val="auto"/>
+          <w:kern w:val="2"/>
+          <w:sz w:val="24"/>
+          <w:szCs w:val="24"/>
+          <w:lang w:val="en-US" w:eastAsia="zh-CN" w:bidi="fa-IR"/>
+        </w:rPr>
+        <w:t>D:\\PAMUpdates (1.3 GB)</w:t>
+      </w:r>
+    </w:p>
+    <w:p>
+      <w:pPr>
+        <w:pStyle w:val="Normal"/>
+        <w:bidi w:val="0"/>
+        <w:jc w:val="both"/>
+        <w:rPr>
+          <w:rFonts w:ascii="Courier New" w:hAnsi="Courier New" w:eastAsia="NSimSun" w:cs="Courier New"/>
+          <w:color w:val="auto"/>
+          <w:kern w:val="2"/>
+          <w:sz w:val="24"/>
+          <w:szCs w:val="24"/>
+          <w:lang w:val="en-US" w:eastAsia="zh-CN" w:bidi="fa-IR"/>
+        </w:rPr>
+      </w:pPr>
+      <w:r>
+        <w:rPr>
+          <w:rFonts w:eastAsia="NSimSun" w:cs="Courier New" w:ascii="Courier New" w:hAnsi="Courier New"/>
+          <w:color w:val="auto"/>
+          <w:kern w:val="2"/>
+          <w:sz w:val="24"/>
+          <w:szCs w:val="24"/>
+          <w:lang w:val="en-US" w:eastAsia="zh-CN" w:bidi="fa-IR"/>
+        </w:rPr>
+      </w:r>
+    </w:p>
+    <w:p>
+      <w:pPr>
+        <w:pStyle w:val="Normal"/>
+        <w:bidi w:val="0"/>
+        <w:jc w:val="both"/>
+        <w:rPr>
+          <w:rFonts w:ascii="Courier New" w:hAnsi="Courier New" w:eastAsia="NSimSun" w:cs="Courier New"/>
+          <w:color w:val="auto"/>
+          <w:kern w:val="2"/>
+          <w:sz w:val="24"/>
+          <w:szCs w:val="24"/>
+          <w:lang w:val="en-US" w:eastAsia="zh-CN" w:bidi="fa-IR"/>
+        </w:rPr>
+      </w:pPr>
+      <w:r>
+        <w:rPr>
+          <w:rFonts w:eastAsia="NSimSun" w:cs="Courier New" w:ascii="Courier New" w:hAnsi="Courier New"/>
+          <w:color w:val="auto"/>
+          <w:kern w:val="2"/>
+          <w:sz w:val="24"/>
+          <w:szCs w:val="24"/>
+          <w:lang w:val="en-US" w:eastAsia="zh-CN" w:bidi="fa-IR"/>
+        </w:rPr>
+      </w:r>
+      <w:r>
+        <w:br w:type="page"/>
+      </w:r>
+    </w:p>
+    <w:p>
+      <w:pPr>
+        <w:pStyle w:val="Normal"/>
+        <w:bidi w:val="0"/>
+        <w:jc w:val="both"/>
+        <w:rPr>
+          <w:rFonts w:ascii="Courier New" w:hAnsi="Courier New" w:eastAsia="NSimSun" w:cs="Courier New"/>
+          <w:color w:val="auto"/>
+          <w:kern w:val="2"/>
+          <w:sz w:val="24"/>
+          <w:szCs w:val="24"/>
+          <w:lang w:val="en-US" w:eastAsia="zh-CN" w:bidi="fa-IR"/>
+        </w:rPr>
+      </w:pPr>
+      <w:r>
+        <w:rPr>
+          <w:rFonts w:eastAsia="NSimSun" w:cs="Courier New" w:ascii="Courier New" w:hAnsi="Courier New"/>
+          <w:color w:val="auto"/>
+          <w:kern w:val="2"/>
+          <w:sz w:val="24"/>
+          <w:szCs w:val="24"/>
+          <w:lang w:val="en-US" w:eastAsia="zh-CN" w:bidi="fa-IR"/>
+        </w:rPr>
+        <w:t>(8)</w:t>
+      </w:r>
+    </w:p>
+    <w:p>
+      <w:pPr>
+        <w:pStyle w:val="Normal"/>
+        <w:bidi w:val="0"/>
+        <w:jc w:val="both"/>
+        <w:rPr>
+          <w:rFonts w:ascii="Courier New" w:hAnsi="Courier New" w:eastAsia="NSimSun" w:cs="Courier New"/>
+          <w:color w:val="auto"/>
+          <w:kern w:val="2"/>
+          <w:sz w:val="24"/>
+          <w:szCs w:val="24"/>
+          <w:lang w:val="en-US" w:eastAsia="zh-CN" w:bidi="fa-IR"/>
+        </w:rPr>
+      </w:pPr>
+      <w:r>
+        <w:rPr>
+          <w:rFonts w:eastAsia="NSimSun" w:cs="Courier New" w:ascii="Courier New" w:hAnsi="Courier New"/>
+          <w:color w:val="auto"/>
+          <w:kern w:val="2"/>
+          <w:sz w:val="24"/>
+          <w:szCs w:val="24"/>
+          <w:lang w:val="en-US" w:eastAsia="zh-CN" w:bidi="fa-IR"/>
+        </w:rPr>
+      </w:r>
+    </w:p>
+    <w:p>
+      <w:pPr>
+        <w:pStyle w:val="Normal"/>
+        <w:bidi w:val="0"/>
+        <w:jc w:val="both"/>
+        <w:rPr>
+          <w:rFonts w:ascii="Courier New" w:hAnsi="Courier New" w:eastAsia="NSimSun" w:cs="Courier New"/>
+          <w:color w:val="auto"/>
+          <w:kern w:val="2"/>
+          <w:sz w:val="24"/>
+          <w:szCs w:val="24"/>
+          <w:lang w:val="en-US" w:eastAsia="zh-CN" w:bidi="fa-IR"/>
+        </w:rPr>
+      </w:pPr>
+      <w:r>
+        <w:rPr>
+          <w:rFonts w:eastAsia="NSimSun" w:cs="Courier New" w:ascii="Courier New" w:hAnsi="Courier New"/>
+          <w:color w:val="auto"/>
+          <w:kern w:val="2"/>
+          <w:sz w:val="24"/>
+          <w:szCs w:val="24"/>
+          <w:lang w:val="en-US" w:eastAsia="zh-CN" w:bidi="fa-IR"/>
+        </w:rPr>
+        <w:t>Application →</w:t>
+      </w:r>
+    </w:p>
+    <w:p>
+      <w:pPr>
+        <w:pStyle w:val="Normal"/>
+        <w:bidi w:val="0"/>
+        <w:jc w:val="both"/>
+        <w:rPr>
+          <w:rFonts w:ascii="Courier New" w:hAnsi="Courier New" w:cs="Courier New"/>
+          <w:sz w:val="24"/>
+          <w:szCs w:val="24"/>
+        </w:rPr>
+      </w:pPr>
+      <w:r>
+        <w:rPr>
+          <w:rFonts w:cs="Courier New" w:ascii="Courier New" w:hAnsi="Courier New"/>
+          <w:sz w:val="24"/>
+          <w:szCs w:val="24"/>
+        </w:rPr>
+        <w:tab/>
+        <w:t>Infrastructure →</w:t>
+      </w:r>
+    </w:p>
+    <w:p>
+      <w:pPr>
+        <w:pStyle w:val="Normal"/>
+        <w:bidi w:val="0"/>
+        <w:jc w:val="both"/>
+        <w:rPr>
+          <w:rFonts w:ascii="Courier New" w:hAnsi="Courier New" w:cs="Courier New"/>
+          <w:sz w:val="24"/>
+          <w:szCs w:val="24"/>
+        </w:rPr>
+      </w:pPr>
+      <w:r>
+        <w:rPr>
+          <w:rFonts w:cs="Courier New" w:ascii="Courier New" w:hAnsi="Courier New"/>
+          <w:sz w:val="24"/>
+          <w:szCs w:val="24"/>
+        </w:rPr>
+        <w:tab/>
+        <w:tab/>
+        <w:t>DownloadHelper.cs</w:t>
+      </w:r>
+    </w:p>
+    <w:p>
+      <w:pPr>
+        <w:pStyle w:val="Normal"/>
+        <w:bidi w:val="0"/>
+        <w:jc w:val="both"/>
+        <w:rPr>
+          <w:rFonts w:ascii="Courier New" w:hAnsi="Courier New" w:cs="Courier New"/>
+          <w:sz w:val="24"/>
+          <w:szCs w:val="24"/>
+        </w:rPr>
+      </w:pPr>
+      <w:r>
+        <w:rPr>
+          <w:rFonts w:cs="Courier New" w:ascii="Courier New" w:hAnsi="Courier New"/>
+          <w:sz w:val="24"/>
+          <w:szCs w:val="24"/>
+        </w:rPr>
+      </w:r>
+    </w:p>
+    <w:p>
+      <w:pPr>
+        <w:pStyle w:val="Normal"/>
+        <w:bidi w:val="0"/>
+        <w:jc w:val="both"/>
+        <w:rPr>
+          <w:rFonts w:ascii="Courier New" w:hAnsi="Courier New" w:cs="Courier New"/>
+          <w:sz w:val="24"/>
+          <w:szCs w:val="24"/>
+        </w:rPr>
+      </w:pPr>
+      <w:r>
+        <w:rPr>
+          <w:rFonts w:cs="Courier New" w:ascii="Courier New" w:hAnsi="Courier New"/>
+          <w:sz w:val="24"/>
+          <w:szCs w:val="24"/>
+        </w:rPr>
       </w:r>
     </w:p>
     <w:sectPr>

</xml_diff>

<commit_message>
Version 0.0.8 - Clean Code
</commit_message>
<xml_diff>
--- a/docs/Readme.docx
+++ b/docs/Readme.docx
@@ -5002,6 +5002,7 @@
       <w:pPr>
         <w:pStyle w:val="Normal"/>
         <w:bidi w:val="1"/>
+        <w:spacing w:before="0" w:after="0"/>
         <w:jc w:val="both"/>
         <w:rPr>
           <w:rFonts w:ascii="Courier New" w:hAnsi="Courier New" w:cs="Courier New"/>
@@ -5717,16 +5718,15 @@
         <w:bidi w:val="0"/>
         <w:jc w:val="both"/>
         <w:rPr>
-          <w:rFonts w:ascii="Courier New" w:hAnsi="Courier New" w:cs="Courier New"/>
-          <w:sz w:val="24"/>
-          <w:szCs w:val="24"/>
-        </w:rPr>
-      </w:pPr>
-      <w:r>
-        <w:rPr>
-          <w:rFonts w:cs="Courier New" w:ascii="Courier New" w:hAnsi="Courier New"/>
-          <w:sz w:val="24"/>
-          <w:szCs w:val="24"/>
+          <w:sz w:val="20"/>
+          <w:szCs w:val="20"/>
+        </w:rPr>
+      </w:pPr>
+      <w:r>
+        <w:rPr>
+          <w:rFonts w:cs="Courier New" w:ascii="Courier New" w:hAnsi="Courier New"/>
+          <w:sz w:val="20"/>
+          <w:szCs w:val="20"/>
         </w:rPr>
         <w:t>private System.Threading.Thread? ScanFilesThread { get; set; }</w:t>
       </w:r>
@@ -5737,16 +5737,15 @@
         <w:bidi w:val="0"/>
         <w:jc w:val="both"/>
         <w:rPr>
-          <w:rFonts w:ascii="Courier New" w:hAnsi="Courier New" w:cs="Courier New"/>
-          <w:sz w:val="24"/>
-          <w:szCs w:val="24"/>
-        </w:rPr>
-      </w:pPr>
-      <w:r>
-        <w:rPr>
-          <w:rFonts w:cs="Courier New" w:ascii="Courier New" w:hAnsi="Courier New"/>
-          <w:sz w:val="24"/>
-          <w:szCs w:val="24"/>
+          <w:sz w:val="20"/>
+          <w:szCs w:val="20"/>
+        </w:rPr>
+      </w:pPr>
+      <w:r>
+        <w:rPr>
+          <w:rFonts w:cs="Courier New" w:ascii="Courier New" w:hAnsi="Courier New"/>
+          <w:sz w:val="20"/>
+          <w:szCs w:val="20"/>
         </w:rPr>
         <w:t>private System.Threading.Thread? GetDirectoriesThread { get; set; }</w:t>
       </w:r>
@@ -5816,17 +5815,15 @@
         <w:jc w:val="both"/>
         <w:rPr/>
       </w:pPr>
-      <w:hyperlink r:id="rId11">
-        <w:r>
-          <w:rPr>
-            <w:rStyle w:val="Hyperlink"/>
-            <w:rFonts w:cs="Courier New" w:ascii="Courier New" w:hAnsi="Courier New"/>
-            <w:sz w:val="24"/>
-            <w:szCs w:val="24"/>
-          </w:rPr>
-          <w:t>https://virusshare.com</w:t>
-        </w:r>
-      </w:hyperlink>
+      <w:r>
+        <w:rPr>
+          <w:rStyle w:val="Hyperlink"/>
+          <w:rFonts w:cs="Courier New" w:ascii="Courier New" w:hAnsi="Courier New"/>
+          <w:sz w:val="24"/>
+          <w:szCs w:val="24"/>
+        </w:rPr>
+        <w:t>https://virusshare.com</w:t>
+      </w:r>
     </w:p>
     <w:p>
       <w:pPr>
@@ -5835,17 +5832,15 @@
         <w:jc w:val="both"/>
         <w:rPr/>
       </w:pPr>
-      <w:hyperlink r:id="rId13">
-        <w:r>
-          <w:rPr>
-            <w:rStyle w:val="Hyperlink"/>
-            <w:rFonts w:cs="Courier New" w:ascii="Courier New" w:hAnsi="Courier New"/>
-            <w:sz w:val="24"/>
-            <w:szCs w:val="24"/>
-          </w:rPr>
-          <w:t>https://virusshare.com/hashes</w:t>
-        </w:r>
-      </w:hyperlink>
+      <w:r>
+        <w:rPr>
+          <w:rStyle w:val="Hyperlink"/>
+          <w:rFonts w:cs="Courier New" w:ascii="Courier New" w:hAnsi="Courier New"/>
+          <w:sz w:val="24"/>
+          <w:szCs w:val="24"/>
+        </w:rPr>
+        <w:t>https://virusshare.com/hashes</w:t>
+      </w:r>
     </w:p>
     <w:p>
       <w:pPr>
@@ -6097,6 +6092,7 @@
       <w:pPr>
         <w:pStyle w:val="Normal"/>
         <w:bidi w:val="0"/>
+        <w:spacing w:before="0" w:after="0"/>
         <w:jc w:val="both"/>
         <w:rPr>
           <w:rFonts w:ascii="Courier New" w:hAnsi="Courier New" w:eastAsia="NSimSun" w:cs="Courier New"/>
@@ -6211,25 +6207,6 @@
         <w:tab/>
         <w:tab/>
         <w:t>DownloadHelper.cs</w:t>
-      </w:r>
-    </w:p>
-    <w:p>
-      <w:pPr>
-        <w:pStyle w:val="Normal"/>
-        <w:bidi w:val="0"/>
-        <w:jc w:val="both"/>
-        <w:rPr>
-          <w:rFonts w:ascii="Courier New" w:hAnsi="Courier New" w:cs="Courier New"/>
-          <w:sz w:val="24"/>
-          <w:szCs w:val="24"/>
-        </w:rPr>
-      </w:pPr>
-      <w:r>
-        <w:rPr>
-          <w:rFonts w:cs="Courier New" w:ascii="Courier New" w:hAnsi="Courier New"/>
-          <w:sz w:val="24"/>
-          <w:szCs w:val="24"/>
-        </w:rPr>
       </w:r>
     </w:p>
     <w:p>

</xml_diff>